<commit_message>
Added Coverdale Ps 26-35
</commit_message>
<xml_diff>
--- a/Psalms/026.docx
+++ b/Psalms/026.docx
@@ -24,21 +24,22 @@
         <w:tblLook w:val="0420" w:firstRow="1" w:lastRow="0" w:firstColumn="0" w:lastColumn="0" w:noHBand="0" w:noVBand="1"/>
       </w:tblPr>
       <w:tblGrid>
-        <w:gridCol w:w="3086"/>
-        <w:gridCol w:w="3006"/>
-        <w:gridCol w:w="2252"/>
-        <w:gridCol w:w="2252"/>
-        <w:gridCol w:w="3070"/>
-        <w:gridCol w:w="3012"/>
-        <w:gridCol w:w="3047"/>
-        <w:gridCol w:w="3099"/>
-        <w:gridCol w:w="3099"/>
-        <w:gridCol w:w="3093"/>
+        <w:gridCol w:w="2636"/>
+        <w:gridCol w:w="2641"/>
+        <w:gridCol w:w="2641"/>
+        <w:gridCol w:w="2640"/>
+        <w:gridCol w:w="2640"/>
+        <w:gridCol w:w="2635"/>
+        <w:gridCol w:w="2640"/>
+        <w:gridCol w:w="2640"/>
+        <w:gridCol w:w="2640"/>
+        <w:gridCol w:w="2640"/>
+        <w:gridCol w:w="2623"/>
       </w:tblGrid>
       <w:tr>
         <w:tc>
           <w:tcPr>
-            <w:tcW w:w="532" w:type="pct"/>
+            <w:tcW w:w="454" w:type="pct"/>
           </w:tcPr>
           <w:p>
             <w:r>
@@ -48,7 +49,7 @@
         </w:tc>
         <w:tc>
           <w:tcPr>
-            <w:tcW w:w="518" w:type="pct"/>
+            <w:tcW w:w="455" w:type="pct"/>
           </w:tcPr>
           <w:p>
             <w:r>
@@ -58,7 +59,17 @@
         </w:tc>
         <w:tc>
           <w:tcPr>
-            <w:tcW w:w="388" w:type="pct"/>
+            <w:tcW w:w="455" w:type="pct"/>
+          </w:tcPr>
+          <w:p>
+            <w:r>
+              <w:t>Coverdale</w:t>
+            </w:r>
+          </w:p>
+        </w:tc>
+        <w:tc>
+          <w:tcPr>
+            <w:tcW w:w="455" w:type="pct"/>
           </w:tcPr>
           <w:p>
             <w:proofErr w:type="spellStart"/>
@@ -70,7 +81,7 @@
         </w:tc>
         <w:tc>
           <w:tcPr>
-            <w:tcW w:w="388" w:type="pct"/>
+            <w:tcW w:w="455" w:type="pct"/>
           </w:tcPr>
           <w:p>
             <w:proofErr w:type="spellStart"/>
@@ -86,7 +97,7 @@
         </w:tc>
         <w:tc>
           <w:tcPr>
-            <w:tcW w:w="529" w:type="pct"/>
+            <w:tcW w:w="454" w:type="pct"/>
           </w:tcPr>
           <w:p>
             <w:r>
@@ -96,7 +107,7 @@
         </w:tc>
         <w:tc>
           <w:tcPr>
-            <w:tcW w:w="519" w:type="pct"/>
+            <w:tcW w:w="455" w:type="pct"/>
           </w:tcPr>
           <w:p>
             <w:r>
@@ -106,7 +117,7 @@
         </w:tc>
         <w:tc>
           <w:tcPr>
-            <w:tcW w:w="525" w:type="pct"/>
+            <w:tcW w:w="455" w:type="pct"/>
           </w:tcPr>
           <w:p>
             <w:r>
@@ -116,7 +127,7 @@
         </w:tc>
         <w:tc>
           <w:tcPr>
-            <w:tcW w:w="534" w:type="pct"/>
+            <w:tcW w:w="455" w:type="pct"/>
           </w:tcPr>
           <w:p>
             <w:r>
@@ -126,7 +137,7 @@
         </w:tc>
         <w:tc>
           <w:tcPr>
-            <w:tcW w:w="534" w:type="pct"/>
+            <w:tcW w:w="455" w:type="pct"/>
           </w:tcPr>
           <w:p>
             <w:r>
@@ -136,7 +147,7 @@
         </w:tc>
         <w:tc>
           <w:tcPr>
-            <w:tcW w:w="533" w:type="pct"/>
+            <w:tcW w:w="455" w:type="pct"/>
           </w:tcPr>
           <w:p>
             <w:r>
@@ -148,7 +159,7 @@
       <w:tr>
         <w:tc>
           <w:tcPr>
-            <w:tcW w:w="532" w:type="pct"/>
+            <w:tcW w:w="454" w:type="pct"/>
           </w:tcPr>
           <w:p>
             <w:pPr>
@@ -166,7 +177,7 @@
         </w:tc>
         <w:tc>
           <w:tcPr>
-            <w:tcW w:w="518" w:type="pct"/>
+            <w:tcW w:w="455" w:type="pct"/>
           </w:tcPr>
           <w:p>
             <w:pPr>
@@ -190,25 +201,31 @@
         </w:tc>
         <w:tc>
           <w:tcPr>
-            <w:tcW w:w="388" w:type="pct"/>
+            <w:tcW w:w="455" w:type="pct"/>
           </w:tcPr>
           <w:p/>
         </w:tc>
         <w:tc>
           <w:tcPr>
-            <w:tcW w:w="388" w:type="pct"/>
+            <w:tcW w:w="455" w:type="pct"/>
           </w:tcPr>
           <w:p/>
         </w:tc>
         <w:tc>
           <w:tcPr>
-            <w:tcW w:w="529" w:type="pct"/>
+            <w:tcW w:w="455" w:type="pct"/>
           </w:tcPr>
           <w:p/>
         </w:tc>
         <w:tc>
           <w:tcPr>
-            <w:tcW w:w="519" w:type="pct"/>
+            <w:tcW w:w="454" w:type="pct"/>
+          </w:tcPr>
+          <w:p/>
+        </w:tc>
+        <w:tc>
+          <w:tcPr>
+            <w:tcW w:w="455" w:type="pct"/>
           </w:tcPr>
           <w:p>
             <w:proofErr w:type="spellStart"/>
@@ -223,7 +240,7 @@
         </w:tc>
         <w:tc>
           <w:tcPr>
-            <w:tcW w:w="525" w:type="pct"/>
+            <w:tcW w:w="455" w:type="pct"/>
           </w:tcPr>
           <w:p>
             <w:r>
@@ -233,7 +250,7 @@
         </w:tc>
         <w:tc>
           <w:tcPr>
-            <w:tcW w:w="534" w:type="pct"/>
+            <w:tcW w:w="455" w:type="pct"/>
           </w:tcPr>
           <w:p>
             <w:pPr>
@@ -246,7 +263,7 @@
         </w:tc>
         <w:tc>
           <w:tcPr>
-            <w:tcW w:w="534" w:type="pct"/>
+            <w:tcW w:w="455" w:type="pct"/>
           </w:tcPr>
           <w:p>
             <w:pPr>
@@ -289,7 +306,7 @@
         </w:tc>
         <w:tc>
           <w:tcPr>
-            <w:tcW w:w="533" w:type="pct"/>
+            <w:tcW w:w="455" w:type="pct"/>
           </w:tcPr>
           <w:p>
             <w:pPr>
@@ -319,7 +336,7 @@
       <w:tr>
         <w:tc>
           <w:tcPr>
-            <w:tcW w:w="532" w:type="pct"/>
+            <w:tcW w:w="454" w:type="pct"/>
           </w:tcPr>
           <w:p>
             <w:pPr>
@@ -372,7 +389,7 @@
         </w:tc>
         <w:tc>
           <w:tcPr>
-            <w:tcW w:w="518" w:type="pct"/>
+            <w:tcW w:w="455" w:type="pct"/>
           </w:tcPr>
           <w:p>
             <w:pPr>
@@ -442,24 +459,55 @@
         </w:tc>
         <w:tc>
           <w:tcPr>
-            <w:tcW w:w="388" w:type="pct"/>
-          </w:tcPr>
-          <w:p>
-            <w:pPr>
-              <w:spacing w:line="240" w:lineRule="auto"/>
-              <w:jc w:val="left"/>
-              <w:rPr>
-                <w:rFonts w:ascii="Times" w:eastAsia="Times New Roman" w:hAnsi="Times" w:cs="Times New Roman"/>
-                <w:color w:val="000000"/>
-                <w:sz w:val="27"/>
-                <w:szCs w:val="27"/>
-              </w:rPr>
-            </w:pPr>
-            <w:r>
-              <w:t>The Lord is my light and my salvation; whom shall I fear?</w:t>
-            </w:r>
-            <w:r>
-              <w:t xml:space="preserve"> The Lord (is) He Who </w:t>
+            <w:tcW w:w="455" w:type="pct"/>
+          </w:tcPr>
+          <w:p>
+            <w:pPr>
+              <w:spacing w:line="240" w:lineRule="auto"/>
+              <w:jc w:val="left"/>
+            </w:pPr>
+            <w:r>
+              <w:t>The Lord is my light and my salvation</w:t>
+            </w:r>
+            <w:proofErr w:type="gramStart"/>
+            <w:r>
+              <w:t>;</w:t>
+            </w:r>
+            <w:proofErr w:type="gramEnd"/>
+            <w:r>
+              <w:t xml:space="preserve"> whom then shall I</w:t>
+            </w:r>
+            <w:r>
+              <w:t xml:space="preserve"> </w:t>
+            </w:r>
+            <w:r>
+              <w:t>fear? The Lord is the strength of my life; of whom then shall</w:t>
+            </w:r>
+            <w:r>
+              <w:t xml:space="preserve"> </w:t>
+            </w:r>
+            <w:r>
+              <w:t>I be afraid?</w:t>
+            </w:r>
+          </w:p>
+        </w:tc>
+        <w:tc>
+          <w:tcPr>
+            <w:tcW w:w="455" w:type="pct"/>
+          </w:tcPr>
+          <w:p>
+            <w:pPr>
+              <w:spacing w:line="240" w:lineRule="auto"/>
+              <w:jc w:val="left"/>
+              <w:rPr>
+                <w:rFonts w:ascii="Times" w:eastAsia="Times New Roman" w:hAnsi="Times" w:cs="Times New Roman"/>
+                <w:color w:val="000000"/>
+                <w:sz w:val="27"/>
+                <w:szCs w:val="27"/>
+              </w:rPr>
+            </w:pPr>
+            <w:r>
+              <w:t xml:space="preserve">The Lord is my light and my salvation; whom shall I fear? The Lord (is) He Who </w:t>
             </w:r>
             <w:proofErr w:type="spellStart"/>
             <w:r>
@@ -473,7 +521,7 @@
         </w:tc>
         <w:tc>
           <w:tcPr>
-            <w:tcW w:w="388" w:type="pct"/>
+            <w:tcW w:w="455" w:type="pct"/>
           </w:tcPr>
           <w:p>
             <w:pPr>
@@ -499,7 +547,7 @@
         </w:tc>
         <w:tc>
           <w:tcPr>
-            <w:tcW w:w="529" w:type="pct"/>
+            <w:tcW w:w="454" w:type="pct"/>
           </w:tcPr>
           <w:p>
             <w:pPr>
@@ -563,7 +611,7 @@
         </w:tc>
         <w:tc>
           <w:tcPr>
-            <w:tcW w:w="519" w:type="pct"/>
+            <w:tcW w:w="455" w:type="pct"/>
           </w:tcPr>
           <w:p>
             <w:r>
@@ -573,7 +621,7 @@
         </w:tc>
         <w:tc>
           <w:tcPr>
-            <w:tcW w:w="525" w:type="pct"/>
+            <w:tcW w:w="455" w:type="pct"/>
           </w:tcPr>
           <w:p>
             <w:r>
@@ -591,7 +639,7 @@
         </w:tc>
         <w:tc>
           <w:tcPr>
-            <w:tcW w:w="534" w:type="pct"/>
+            <w:tcW w:w="455" w:type="pct"/>
           </w:tcPr>
           <w:p>
             <w:pPr>
@@ -628,7 +676,7 @@
         </w:tc>
         <w:tc>
           <w:tcPr>
-            <w:tcW w:w="534" w:type="pct"/>
+            <w:tcW w:w="455" w:type="pct"/>
           </w:tcPr>
           <w:p>
             <w:pPr>
@@ -681,7 +729,7 @@
         </w:tc>
         <w:tc>
           <w:tcPr>
-            <w:tcW w:w="533" w:type="pct"/>
+            <w:tcW w:w="455" w:type="pct"/>
           </w:tcPr>
           <w:p>
             <w:pPr>
@@ -734,7 +782,7 @@
       <w:tr>
         <w:tc>
           <w:tcPr>
-            <w:tcW w:w="532" w:type="pct"/>
+            <w:tcW w:w="454" w:type="pct"/>
           </w:tcPr>
           <w:p>
             <w:pPr>
@@ -779,7 +827,7 @@
         </w:tc>
         <w:tc>
           <w:tcPr>
-            <w:tcW w:w="518" w:type="pct"/>
+            <w:tcW w:w="455" w:type="pct"/>
           </w:tcPr>
           <w:p>
             <w:pPr>
@@ -836,7 +884,70 @@
         </w:tc>
         <w:tc>
           <w:tcPr>
-            <w:tcW w:w="388" w:type="pct"/>
+            <w:tcW w:w="455" w:type="pct"/>
+          </w:tcPr>
+          <w:p>
+            <w:pPr>
+              <w:spacing w:line="240" w:lineRule="auto"/>
+              <w:jc w:val="left"/>
+              <w:rPr>
+                <w:rFonts w:ascii="Times" w:eastAsia="Times New Roman" w:hAnsi="Times" w:cs="Times New Roman"/>
+                <w:color w:val="000000"/>
+                <w:sz w:val="27"/>
+                <w:szCs w:val="27"/>
+              </w:rPr>
+            </w:pPr>
+            <w:r>
+              <w:rPr>
+                <w:rFonts w:ascii="Times" w:eastAsia="Times New Roman" w:hAnsi="Times" w:cs="Times New Roman"/>
+                <w:color w:val="000000"/>
+                <w:sz w:val="27"/>
+                <w:szCs w:val="27"/>
+              </w:rPr>
+              <w:lastRenderedPageBreak/>
+              <w:t>When the wicked, even mine enemies and my</w:t>
+            </w:r>
+            <w:r>
+              <w:rPr>
+                <w:rFonts w:ascii="Times" w:eastAsia="Times New Roman" w:hAnsi="Times" w:cs="Times New Roman"/>
+                <w:color w:val="000000"/>
+                <w:sz w:val="27"/>
+                <w:szCs w:val="27"/>
+              </w:rPr>
+              <w:t xml:space="preserve"> </w:t>
+            </w:r>
+            <w:r>
+              <w:rPr>
+                <w:rFonts w:ascii="Times" w:eastAsia="Times New Roman" w:hAnsi="Times" w:cs="Times New Roman"/>
+                <w:color w:val="000000"/>
+                <w:sz w:val="27"/>
+                <w:szCs w:val="27"/>
+              </w:rPr>
+              <w:t>foes, came upon me to eat up my flesh, they stumbled and</w:t>
+            </w:r>
+            <w:r>
+              <w:rPr>
+                <w:rFonts w:ascii="Times" w:eastAsia="Times New Roman" w:hAnsi="Times" w:cs="Times New Roman"/>
+                <w:color w:val="000000"/>
+                <w:sz w:val="27"/>
+                <w:szCs w:val="27"/>
+              </w:rPr>
+              <w:t xml:space="preserve"> </w:t>
+            </w:r>
+            <w:r>
+              <w:rPr>
+                <w:rFonts w:ascii="Times" w:eastAsia="Times New Roman" w:hAnsi="Times" w:cs="Times New Roman"/>
+                <w:color w:val="000000"/>
+                <w:sz w:val="27"/>
+                <w:szCs w:val="27"/>
+              </w:rPr>
+              <w:t>fell.</w:t>
+            </w:r>
+          </w:p>
+        </w:tc>
+        <w:tc>
+          <w:tcPr>
+            <w:tcW w:w="455" w:type="pct"/>
           </w:tcPr>
           <w:p>
             <w:pPr>
@@ -862,7 +973,7 @@
         </w:tc>
         <w:tc>
           <w:tcPr>
-            <w:tcW w:w="388" w:type="pct"/>
+            <w:tcW w:w="455" w:type="pct"/>
           </w:tcPr>
           <w:p>
             <w:pPr>
@@ -928,7 +1039,7 @@
         </w:tc>
         <w:tc>
           <w:tcPr>
-            <w:tcW w:w="529" w:type="pct"/>
+            <w:tcW w:w="454" w:type="pct"/>
           </w:tcPr>
           <w:p>
             <w:pPr>
@@ -974,7 +1085,7 @@
         </w:tc>
         <w:tc>
           <w:tcPr>
-            <w:tcW w:w="519" w:type="pct"/>
+            <w:tcW w:w="455" w:type="pct"/>
           </w:tcPr>
           <w:p>
             <w:r>
@@ -984,7 +1095,7 @@
         </w:tc>
         <w:tc>
           <w:tcPr>
-            <w:tcW w:w="525" w:type="pct"/>
+            <w:tcW w:w="455" w:type="pct"/>
           </w:tcPr>
           <w:p>
             <w:r>
@@ -994,7 +1105,7 @@
         </w:tc>
         <w:tc>
           <w:tcPr>
-            <w:tcW w:w="534" w:type="pct"/>
+            <w:tcW w:w="455" w:type="pct"/>
           </w:tcPr>
           <w:p>
             <w:pPr>
@@ -1025,13 +1136,14 @@
               <w:pStyle w:val="EngIndEnd"/>
             </w:pPr>
             <w:r>
+              <w:lastRenderedPageBreak/>
               <w:t>they became weak and fell.</w:t>
             </w:r>
           </w:p>
         </w:tc>
         <w:tc>
           <w:tcPr>
-            <w:tcW w:w="534" w:type="pct"/>
+            <w:tcW w:w="455" w:type="pct"/>
           </w:tcPr>
           <w:p>
             <w:pPr>
@@ -1051,6 +1163,7 @@
                 <w:szCs w:val="24"/>
                 <w:shd w:val="clear" w:color="auto" w:fill="FFFFFF"/>
               </w:rPr>
+              <w:lastRenderedPageBreak/>
               <w:t>When evil-doers drew nigh against me to eat up my flesh, my persecutors and mine enemies, they fainted and fell.</w:t>
             </w:r>
           </w:p>
@@ -1062,7 +1175,7 @@
         </w:tc>
         <w:tc>
           <w:tcPr>
-            <w:tcW w:w="533" w:type="pct"/>
+            <w:tcW w:w="455" w:type="pct"/>
           </w:tcPr>
           <w:p>
             <w:pPr>
@@ -1115,14 +1228,13 @@
       <w:tr>
         <w:tc>
           <w:tcPr>
-            <w:tcW w:w="532" w:type="pct"/>
+            <w:tcW w:w="454" w:type="pct"/>
           </w:tcPr>
           <w:p>
             <w:pPr>
               <w:pStyle w:val="EnglishHangNoCoptic"/>
             </w:pPr>
             <w:r>
-              <w:lastRenderedPageBreak/>
               <w:t>3 Though an army encamp against me,</w:t>
             </w:r>
           </w:p>
@@ -1161,7 +1273,7 @@
         </w:tc>
         <w:tc>
           <w:tcPr>
-            <w:tcW w:w="518" w:type="pct"/>
+            <w:tcW w:w="455" w:type="pct"/>
           </w:tcPr>
           <w:p>
             <w:pPr>
@@ -1212,7 +1324,89 @@
         </w:tc>
         <w:tc>
           <w:tcPr>
-            <w:tcW w:w="388" w:type="pct"/>
+            <w:tcW w:w="455" w:type="pct"/>
+          </w:tcPr>
+          <w:p>
+            <w:pPr>
+              <w:spacing w:line="240" w:lineRule="auto"/>
+              <w:jc w:val="left"/>
+              <w:rPr>
+                <w:rFonts w:ascii="Times" w:eastAsia="Times New Roman" w:hAnsi="Times" w:cs="Times New Roman"/>
+                <w:color w:val="000000"/>
+                <w:sz w:val="27"/>
+                <w:szCs w:val="27"/>
+              </w:rPr>
+            </w:pPr>
+            <w:r>
+              <w:rPr>
+                <w:rFonts w:ascii="Times" w:eastAsia="Times New Roman" w:hAnsi="Times" w:cs="Times New Roman"/>
+                <w:color w:val="000000"/>
+                <w:sz w:val="27"/>
+                <w:szCs w:val="27"/>
+              </w:rPr>
+              <w:t xml:space="preserve">Though </w:t>
+            </w:r>
+            <w:proofErr w:type="gramStart"/>
+            <w:r>
+              <w:rPr>
+                <w:rFonts w:ascii="Times" w:eastAsia="Times New Roman" w:hAnsi="Times" w:cs="Times New Roman"/>
+                <w:color w:val="000000"/>
+                <w:sz w:val="27"/>
+                <w:szCs w:val="27"/>
+              </w:rPr>
+              <w:t>an</w:t>
+            </w:r>
+            <w:proofErr w:type="gramEnd"/>
+            <w:r>
+              <w:rPr>
+                <w:rFonts w:ascii="Times" w:eastAsia="Times New Roman" w:hAnsi="Times" w:cs="Times New Roman"/>
+                <w:color w:val="000000"/>
+                <w:sz w:val="27"/>
+                <w:szCs w:val="27"/>
+              </w:rPr>
+              <w:t xml:space="preserve"> host of men were laid against me, yet shall not</w:t>
+            </w:r>
+            <w:r>
+              <w:rPr>
+                <w:rFonts w:ascii="Times" w:eastAsia="Times New Roman" w:hAnsi="Times" w:cs="Times New Roman"/>
+                <w:color w:val="000000"/>
+                <w:sz w:val="27"/>
+                <w:szCs w:val="27"/>
+              </w:rPr>
+              <w:t xml:space="preserve"> </w:t>
+            </w:r>
+            <w:r>
+              <w:rPr>
+                <w:rFonts w:ascii="Times" w:eastAsia="Times New Roman" w:hAnsi="Times" w:cs="Times New Roman"/>
+                <w:color w:val="000000"/>
+                <w:sz w:val="27"/>
+                <w:szCs w:val="27"/>
+              </w:rPr>
+              <w:t>my heart be afraid; and though there rose up war against me,</w:t>
+            </w:r>
+            <w:r>
+              <w:rPr>
+                <w:rFonts w:ascii="Times" w:eastAsia="Times New Roman" w:hAnsi="Times" w:cs="Times New Roman"/>
+                <w:color w:val="000000"/>
+                <w:sz w:val="27"/>
+                <w:szCs w:val="27"/>
+              </w:rPr>
+              <w:t xml:space="preserve"> </w:t>
+            </w:r>
+            <w:r>
+              <w:rPr>
+                <w:rFonts w:ascii="Times" w:eastAsia="Times New Roman" w:hAnsi="Times" w:cs="Times New Roman"/>
+                <w:color w:val="000000"/>
+                <w:sz w:val="27"/>
+                <w:szCs w:val="27"/>
+              </w:rPr>
+              <w:t>yet will I put my trust in him.</w:t>
+            </w:r>
+          </w:p>
+        </w:tc>
+        <w:tc>
+          <w:tcPr>
+            <w:tcW w:w="455" w:type="pct"/>
           </w:tcPr>
           <w:p>
             <w:pPr>
@@ -1307,7 +1501,7 @@
         </w:tc>
         <w:tc>
           <w:tcPr>
-            <w:tcW w:w="388" w:type="pct"/>
+            <w:tcW w:w="455" w:type="pct"/>
           </w:tcPr>
           <w:p>
             <w:pPr>
@@ -1353,7 +1547,7 @@
         </w:tc>
         <w:tc>
           <w:tcPr>
-            <w:tcW w:w="529" w:type="pct"/>
+            <w:tcW w:w="454" w:type="pct"/>
           </w:tcPr>
           <w:p>
             <w:pPr>
@@ -1399,7 +1593,7 @@
         </w:tc>
         <w:tc>
           <w:tcPr>
-            <w:tcW w:w="519" w:type="pct"/>
+            <w:tcW w:w="455" w:type="pct"/>
           </w:tcPr>
           <w:p>
             <w:r>
@@ -1409,7 +1603,7 @@
         </w:tc>
         <w:tc>
           <w:tcPr>
-            <w:tcW w:w="525" w:type="pct"/>
+            <w:tcW w:w="455" w:type="pct"/>
           </w:tcPr>
           <w:p>
             <w:r>
@@ -1419,7 +1613,7 @@
         </w:tc>
         <w:tc>
           <w:tcPr>
-            <w:tcW w:w="534" w:type="pct"/>
+            <w:tcW w:w="455" w:type="pct"/>
           </w:tcPr>
           <w:p>
             <w:pPr>
@@ -1456,7 +1650,7 @@
         </w:tc>
         <w:tc>
           <w:tcPr>
-            <w:tcW w:w="534" w:type="pct"/>
+            <w:tcW w:w="455" w:type="pct"/>
           </w:tcPr>
           <w:p>
             <w:pPr>
@@ -1487,7 +1681,7 @@
         </w:tc>
         <w:tc>
           <w:tcPr>
-            <w:tcW w:w="533" w:type="pct"/>
+            <w:tcW w:w="455" w:type="pct"/>
           </w:tcPr>
           <w:p>
             <w:pPr>
@@ -1540,7 +1734,7 @@
       <w:tr>
         <w:tc>
           <w:tcPr>
-            <w:tcW w:w="532" w:type="pct"/>
+            <w:tcW w:w="454" w:type="pct"/>
           </w:tcPr>
           <w:p>
             <w:pPr>
@@ -1603,7 +1797,7 @@
         </w:tc>
         <w:tc>
           <w:tcPr>
-            <w:tcW w:w="518" w:type="pct"/>
+            <w:tcW w:w="455" w:type="pct"/>
           </w:tcPr>
           <w:p>
             <w:pPr>
@@ -1682,7 +1876,87 @@
         </w:tc>
         <w:tc>
           <w:tcPr>
-            <w:tcW w:w="388" w:type="pct"/>
+            <w:tcW w:w="455" w:type="pct"/>
+          </w:tcPr>
+          <w:p>
+            <w:pPr>
+              <w:spacing w:line="240" w:lineRule="auto"/>
+              <w:jc w:val="left"/>
+              <w:rPr>
+                <w:rFonts w:ascii="Times" w:eastAsia="Times New Roman" w:hAnsi="Times" w:cs="Times New Roman"/>
+                <w:color w:val="000000"/>
+                <w:sz w:val="27"/>
+                <w:szCs w:val="27"/>
+              </w:rPr>
+            </w:pPr>
+            <w:r>
+              <w:rPr>
+                <w:rFonts w:ascii="Times" w:eastAsia="Times New Roman" w:hAnsi="Times" w:cs="Times New Roman"/>
+                <w:color w:val="000000"/>
+                <w:sz w:val="27"/>
+                <w:szCs w:val="27"/>
+              </w:rPr>
+              <w:t>One thing have I desired of the</w:t>
+            </w:r>
+            <w:r>
+              <w:rPr>
+                <w:rFonts w:ascii="Times" w:eastAsia="Times New Roman" w:hAnsi="Times" w:cs="Times New Roman"/>
+                <w:color w:val="000000"/>
+                <w:sz w:val="27"/>
+                <w:szCs w:val="27"/>
+              </w:rPr>
+              <w:t xml:space="preserve"> </w:t>
+            </w:r>
+            <w:r>
+              <w:rPr>
+                <w:rFonts w:ascii="Times" w:eastAsia="Times New Roman" w:hAnsi="Times" w:cs="Times New Roman"/>
+                <w:color w:val="000000"/>
+                <w:sz w:val="27"/>
+                <w:szCs w:val="27"/>
+              </w:rPr>
+              <w:t>Lord, which I will require, even that I may dwell in the house</w:t>
+            </w:r>
+            <w:r>
+              <w:rPr>
+                <w:rFonts w:ascii="Times" w:eastAsia="Times New Roman" w:hAnsi="Times" w:cs="Times New Roman"/>
+                <w:color w:val="000000"/>
+                <w:sz w:val="27"/>
+                <w:szCs w:val="27"/>
+              </w:rPr>
+              <w:t xml:space="preserve"> </w:t>
+            </w:r>
+            <w:r>
+              <w:rPr>
+                <w:rFonts w:ascii="Times" w:eastAsia="Times New Roman" w:hAnsi="Times" w:cs="Times New Roman"/>
+                <w:color w:val="000000"/>
+                <w:sz w:val="27"/>
+                <w:szCs w:val="27"/>
+              </w:rPr>
+              <w:t>of the Lord all the days of my life, to behold the fair beauty</w:t>
+            </w:r>
+            <w:r>
+              <w:rPr>
+                <w:rFonts w:ascii="Times" w:eastAsia="Times New Roman" w:hAnsi="Times" w:cs="Times New Roman"/>
+                <w:color w:val="000000"/>
+                <w:sz w:val="27"/>
+                <w:szCs w:val="27"/>
+              </w:rPr>
+              <w:t xml:space="preserve"> </w:t>
+            </w:r>
+            <w:r>
+              <w:rPr>
+                <w:rFonts w:ascii="Times" w:eastAsia="Times New Roman" w:hAnsi="Times" w:cs="Times New Roman"/>
+                <w:color w:val="000000"/>
+                <w:sz w:val="27"/>
+                <w:szCs w:val="27"/>
+              </w:rPr>
+              <w:t>of the Lord, and to visit his temple.</w:t>
+            </w:r>
+          </w:p>
+        </w:tc>
+        <w:tc>
+          <w:tcPr>
+            <w:tcW w:w="455" w:type="pct"/>
           </w:tcPr>
           <w:p>
             <w:pPr>
@@ -1727,7 +2001,7 @@
         </w:tc>
         <w:tc>
           <w:tcPr>
-            <w:tcW w:w="388" w:type="pct"/>
+            <w:tcW w:w="455" w:type="pct"/>
           </w:tcPr>
           <w:p>
             <w:pPr>
@@ -1753,7 +2027,7 @@
         </w:tc>
         <w:tc>
           <w:tcPr>
-            <w:tcW w:w="529" w:type="pct"/>
+            <w:tcW w:w="454" w:type="pct"/>
           </w:tcPr>
           <w:p>
             <w:pPr>
@@ -1790,7 +2064,7 @@
         </w:tc>
         <w:tc>
           <w:tcPr>
-            <w:tcW w:w="519" w:type="pct"/>
+            <w:tcW w:w="455" w:type="pct"/>
           </w:tcPr>
           <w:p>
             <w:r>
@@ -1800,7 +2074,7 @@
         </w:tc>
         <w:tc>
           <w:tcPr>
-            <w:tcW w:w="525" w:type="pct"/>
+            <w:tcW w:w="455" w:type="pct"/>
           </w:tcPr>
           <w:p>
             <w:r>
@@ -1810,7 +2084,7 @@
         </w:tc>
         <w:tc>
           <w:tcPr>
-            <w:tcW w:w="534" w:type="pct"/>
+            <w:tcW w:w="455" w:type="pct"/>
           </w:tcPr>
           <w:p>
             <w:pPr>
@@ -1863,7 +2137,7 @@
         </w:tc>
         <w:tc>
           <w:tcPr>
-            <w:tcW w:w="534" w:type="pct"/>
+            <w:tcW w:w="455" w:type="pct"/>
           </w:tcPr>
           <w:p>
             <w:pPr>
@@ -1894,7 +2168,7 @@
         </w:tc>
         <w:tc>
           <w:tcPr>
-            <w:tcW w:w="533" w:type="pct"/>
+            <w:tcW w:w="455" w:type="pct"/>
           </w:tcPr>
           <w:p>
             <w:pPr>
@@ -1993,7 +2267,7 @@
       <w:tr>
         <w:tc>
           <w:tcPr>
-            <w:tcW w:w="532" w:type="pct"/>
+            <w:tcW w:w="454" w:type="pct"/>
           </w:tcPr>
           <w:p>
             <w:pPr>
@@ -2008,6 +2282,7 @@
               <w:pStyle w:val="EnglishHangNoCoptic"/>
             </w:pPr>
             <w:r>
+              <w:lastRenderedPageBreak/>
               <w:tab/>
               <w:t>in the day of trouble;</w:t>
             </w:r>
@@ -2038,7 +2313,7 @@
         </w:tc>
         <w:tc>
           <w:tcPr>
-            <w:tcW w:w="518" w:type="pct"/>
+            <w:tcW w:w="455" w:type="pct"/>
           </w:tcPr>
           <w:p>
             <w:pPr>
@@ -2057,6 +2332,7 @@
               <w:pStyle w:val="EnglishHangNoCoptic"/>
             </w:pPr>
             <w:r>
+              <w:lastRenderedPageBreak/>
               <w:tab/>
               <w:t>in the day of trouble;</w:t>
             </w:r>
@@ -2094,7 +2370,97 @@
         </w:tc>
         <w:tc>
           <w:tcPr>
-            <w:tcW w:w="388" w:type="pct"/>
+            <w:tcW w:w="455" w:type="pct"/>
+          </w:tcPr>
+          <w:p>
+            <w:pPr>
+              <w:spacing w:line="240" w:lineRule="auto"/>
+              <w:jc w:val="left"/>
+              <w:rPr>
+                <w:rFonts w:ascii="Times" w:eastAsia="Times New Roman" w:hAnsi="Times" w:cs="Times New Roman"/>
+                <w:color w:val="000000"/>
+                <w:sz w:val="27"/>
+                <w:szCs w:val="27"/>
+              </w:rPr>
+            </w:pPr>
+            <w:r>
+              <w:rPr>
+                <w:rFonts w:ascii="Times" w:eastAsia="Times New Roman" w:hAnsi="Times" w:cs="Times New Roman"/>
+                <w:color w:val="000000"/>
+                <w:sz w:val="27"/>
+                <w:szCs w:val="27"/>
+              </w:rPr>
+              <w:lastRenderedPageBreak/>
+              <w:t xml:space="preserve">For in the time of trouble he shall hide </w:t>
+            </w:r>
+            <w:r>
+              <w:rPr>
+                <w:rFonts w:ascii="Times" w:eastAsia="Times New Roman" w:hAnsi="Times" w:cs="Times New Roman"/>
+                <w:color w:val="000000"/>
+                <w:sz w:val="27"/>
+                <w:szCs w:val="27"/>
+              </w:rPr>
+              <w:lastRenderedPageBreak/>
+              <w:t>me in his tabernacle;</w:t>
+            </w:r>
+          </w:p>
+          <w:p>
+            <w:pPr>
+              <w:spacing w:line="240" w:lineRule="auto"/>
+              <w:jc w:val="left"/>
+              <w:rPr>
+                <w:rFonts w:ascii="Times" w:eastAsia="Times New Roman" w:hAnsi="Times" w:cs="Times New Roman"/>
+                <w:color w:val="000000"/>
+                <w:sz w:val="27"/>
+                <w:szCs w:val="27"/>
+              </w:rPr>
+            </w:pPr>
+            <w:r>
+              <w:rPr>
+                <w:rFonts w:ascii="Times" w:eastAsia="Times New Roman" w:hAnsi="Times" w:cs="Times New Roman"/>
+                <w:color w:val="000000"/>
+                <w:sz w:val="27"/>
+                <w:szCs w:val="27"/>
+              </w:rPr>
+              <w:t>yea, in the secret place of his dwelling shall he hide me,</w:t>
+            </w:r>
+          </w:p>
+          <w:p>
+            <w:pPr>
+              <w:spacing w:line="240" w:lineRule="auto"/>
+              <w:jc w:val="left"/>
+              <w:rPr>
+                <w:rFonts w:ascii="Times" w:eastAsia="Times New Roman" w:hAnsi="Times" w:cs="Times New Roman"/>
+                <w:color w:val="000000"/>
+                <w:sz w:val="27"/>
+                <w:szCs w:val="27"/>
+              </w:rPr>
+            </w:pPr>
+            <w:proofErr w:type="gramStart"/>
+            <w:r>
+              <w:rPr>
+                <w:rFonts w:ascii="Times" w:eastAsia="Times New Roman" w:hAnsi="Times" w:cs="Times New Roman"/>
+                <w:color w:val="000000"/>
+                <w:sz w:val="27"/>
+                <w:szCs w:val="27"/>
+              </w:rPr>
+              <w:t>and</w:t>
+            </w:r>
+            <w:proofErr w:type="gramEnd"/>
+            <w:r>
+              <w:rPr>
+                <w:rFonts w:ascii="Times" w:eastAsia="Times New Roman" w:hAnsi="Times" w:cs="Times New Roman"/>
+                <w:color w:val="000000"/>
+                <w:sz w:val="27"/>
+                <w:szCs w:val="27"/>
+              </w:rPr>
+              <w:t xml:space="preserve"> set me up upon a rock of stone.</w:t>
+            </w:r>
+          </w:p>
+        </w:tc>
+        <w:tc>
+          <w:tcPr>
+            <w:tcW w:w="455" w:type="pct"/>
           </w:tcPr>
           <w:p>
             <w:pPr>
@@ -2134,7 +2500,17 @@
                 <w:sz w:val="27"/>
                 <w:szCs w:val="27"/>
               </w:rPr>
-              <w:t xml:space="preserve"> in the day of my </w:t>
+              <w:t xml:space="preserve"> in the day </w:t>
+            </w:r>
+            <w:r>
+              <w:rPr>
+                <w:rFonts w:ascii="Times" w:eastAsia="Times New Roman" w:hAnsi="Times" w:cs="Times New Roman"/>
+                <w:color w:val="000000"/>
+                <w:sz w:val="27"/>
+                <w:szCs w:val="27"/>
+              </w:rPr>
+              <w:lastRenderedPageBreak/>
+              <w:t xml:space="preserve">of my </w:t>
             </w:r>
             <w:proofErr w:type="gramStart"/>
             <w:r>
@@ -2183,45 +2559,54 @@
                 <w:sz w:val="27"/>
                 <w:szCs w:val="27"/>
               </w:rPr>
+              <w:t>tabernacle.</w:t>
+            </w:r>
+            <w:r>
+              <w:rPr>
+                <w:rFonts w:ascii="Times" w:eastAsia="Times New Roman" w:hAnsi="Times" w:cs="Times New Roman"/>
+                <w:color w:val="000000"/>
+                <w:sz w:val="27"/>
+                <w:szCs w:val="27"/>
+              </w:rPr>
+              <w:t xml:space="preserve"> He hath exalted me upon a </w:t>
+            </w:r>
+            <w:r>
+              <w:rPr>
+                <w:rFonts w:ascii="Times" w:eastAsia="Times New Roman" w:hAnsi="Times" w:cs="Times New Roman"/>
+                <w:i/>
+                <w:color w:val="000000"/>
+                <w:sz w:val="27"/>
+                <w:szCs w:val="27"/>
+              </w:rPr>
+              <w:t>rock.</w:t>
+            </w:r>
+          </w:p>
+        </w:tc>
+        <w:tc>
+          <w:tcPr>
+            <w:tcW w:w="455" w:type="pct"/>
+          </w:tcPr>
+          <w:p>
+            <w:pPr>
+              <w:spacing w:line="240" w:lineRule="auto"/>
+              <w:jc w:val="left"/>
+              <w:rPr>
+                <w:rFonts w:ascii="Times" w:eastAsia="Times New Roman" w:hAnsi="Times" w:cs="Times New Roman"/>
+                <w:color w:val="000000"/>
+                <w:sz w:val="27"/>
+                <w:szCs w:val="27"/>
+              </w:rPr>
+            </w:pPr>
+            <w:r>
+              <w:rPr>
+                <w:rFonts w:ascii="Times" w:eastAsia="Times New Roman" w:hAnsi="Times" w:cs="Times New Roman"/>
+                <w:color w:val="000000"/>
+                <w:sz w:val="27"/>
+                <w:szCs w:val="27"/>
+              </w:rPr>
               <w:lastRenderedPageBreak/>
-              <w:t>tabernacle.</w:t>
-            </w:r>
-            <w:r>
-              <w:rPr>
-                <w:rFonts w:ascii="Times" w:eastAsia="Times New Roman" w:hAnsi="Times" w:cs="Times New Roman"/>
-                <w:color w:val="000000"/>
-                <w:sz w:val="27"/>
-                <w:szCs w:val="27"/>
-              </w:rPr>
-              <w:t xml:space="preserve"> He hath exalted me upon a </w:t>
-            </w:r>
-            <w:r>
-              <w:rPr>
-                <w:rFonts w:ascii="Times" w:eastAsia="Times New Roman" w:hAnsi="Times" w:cs="Times New Roman"/>
-                <w:i/>
-                <w:color w:val="000000"/>
-                <w:sz w:val="27"/>
-                <w:szCs w:val="27"/>
-              </w:rPr>
-              <w:t>rock.</w:t>
-            </w:r>
-          </w:p>
-        </w:tc>
-        <w:tc>
-          <w:tcPr>
-            <w:tcW w:w="388" w:type="pct"/>
-          </w:tcPr>
-          <w:p>
-            <w:pPr>
-              <w:spacing w:line="240" w:lineRule="auto"/>
-              <w:jc w:val="left"/>
-              <w:rPr>
-                <w:rFonts w:ascii="Times" w:eastAsia="Times New Roman" w:hAnsi="Times" w:cs="Times New Roman"/>
-                <w:color w:val="000000"/>
-                <w:sz w:val="27"/>
-                <w:szCs w:val="27"/>
-              </w:rPr>
-            </w:pPr>
+              <w:t xml:space="preserve">For He has hidden me in His tabernacle in </w:t>
+            </w:r>
             <w:r>
               <w:rPr>
                 <w:rFonts w:ascii="Times" w:eastAsia="Times New Roman" w:hAnsi="Times" w:cs="Times New Roman"/>
@@ -2230,7 +2615,7 @@
                 <w:szCs w:val="27"/>
               </w:rPr>
               <w:lastRenderedPageBreak/>
-              <w:t>For He has hidden me in His tabernacle in the day of my evils</w:t>
+              <w:t>the day of my evils</w:t>
             </w:r>
             <w:proofErr w:type="gramStart"/>
             <w:r>
@@ -2250,8 +2635,25 @@
                 <w:sz w:val="27"/>
                 <w:szCs w:val="27"/>
               </w:rPr>
-              <w:t xml:space="preserve"> He covered me in the hidden place of His tabernacle. </w:t>
-            </w:r>
+              <w:t xml:space="preserve"> He covered me in the hidden place of His tabernacle. He has exalted me on a rock.</w:t>
+            </w:r>
+          </w:p>
+        </w:tc>
+        <w:tc>
+          <w:tcPr>
+            <w:tcW w:w="454" w:type="pct"/>
+          </w:tcPr>
+          <w:p>
+            <w:pPr>
+              <w:spacing w:line="240" w:lineRule="auto"/>
+              <w:jc w:val="left"/>
+              <w:rPr>
+                <w:rFonts w:ascii="Times" w:eastAsia="Times New Roman" w:hAnsi="Times" w:cs="Times New Roman"/>
+                <w:color w:val="000000"/>
+                <w:sz w:val="27"/>
+                <w:szCs w:val="27"/>
+              </w:rPr>
+            </w:pPr>
             <w:r>
               <w:rPr>
                 <w:rFonts w:ascii="Times" w:eastAsia="Times New Roman" w:hAnsi="Times" w:cs="Times New Roman"/>
@@ -2260,25 +2662,8 @@
                 <w:szCs w:val="27"/>
               </w:rPr>
               <w:lastRenderedPageBreak/>
-              <w:t>He has exalted me on a rock.</w:t>
-            </w:r>
-          </w:p>
-        </w:tc>
-        <w:tc>
-          <w:tcPr>
-            <w:tcW w:w="529" w:type="pct"/>
-          </w:tcPr>
-          <w:p>
-            <w:pPr>
-              <w:spacing w:line="240" w:lineRule="auto"/>
-              <w:jc w:val="left"/>
-              <w:rPr>
-                <w:rFonts w:ascii="Times" w:eastAsia="Times New Roman" w:hAnsi="Times" w:cs="Times New Roman"/>
-                <w:color w:val="000000"/>
-                <w:sz w:val="27"/>
-                <w:szCs w:val="27"/>
-              </w:rPr>
-            </w:pPr>
+              <w:t xml:space="preserve">For He has hidden me in His tabernacle in </w:t>
+            </w:r>
             <w:r>
               <w:rPr>
                 <w:rFonts w:ascii="Times" w:eastAsia="Times New Roman" w:hAnsi="Times" w:cs="Times New Roman"/>
@@ -2287,7 +2672,7 @@
                 <w:szCs w:val="27"/>
               </w:rPr>
               <w:lastRenderedPageBreak/>
-              <w:t xml:space="preserve">For He has hidden me in His tabernacle in the day of my </w:t>
+              <w:t xml:space="preserve">the day of my </w:t>
             </w:r>
             <w:proofErr w:type="gramStart"/>
             <w:r>
@@ -2339,19 +2724,98 @@
                 <w:sz w:val="27"/>
                 <w:szCs w:val="27"/>
               </w:rPr>
-              <w:t xml:space="preserve">He has exalted me upon a </w:t>
-            </w:r>
-            <w:r>
-              <w:rPr>
-                <w:rFonts w:ascii="Times" w:eastAsia="Times New Roman" w:hAnsi="Times" w:cs="Times New Roman"/>
-                <w:color w:val="000000"/>
-                <w:sz w:val="27"/>
-                <w:szCs w:val="27"/>
-              </w:rPr>
+              <w:t>He has exalted me upon a rock.</w:t>
+            </w:r>
+          </w:p>
+          <w:p>
+            <w:pPr>
+              <w:spacing w:line="240" w:lineRule="auto"/>
+              <w:jc w:val="left"/>
+              <w:rPr>
+                <w:rFonts w:eastAsia="Times New Roman" w:cs="Times New Roman"/>
+                <w:sz w:val="24"/>
+                <w:szCs w:val="24"/>
+              </w:rPr>
+            </w:pPr>
+          </w:p>
+          <w:p/>
+        </w:tc>
+        <w:tc>
+          <w:tcPr>
+            <w:tcW w:w="455" w:type="pct"/>
+          </w:tcPr>
+          <w:p>
+            <w:r>
               <w:lastRenderedPageBreak/>
-              <w:t>rock.</w:t>
-            </w:r>
-          </w:p>
+              <w:t xml:space="preserve">For He hid me in His tabernacle in the day of my </w:t>
+            </w:r>
+            <w:r>
+              <w:lastRenderedPageBreak/>
+              <w:t>troubles, He sheltered me in the secret place of His tabernacle, upon a rock hath He exalted me.</w:t>
+            </w:r>
+          </w:p>
+        </w:tc>
+        <w:tc>
+          <w:tcPr>
+            <w:tcW w:w="455" w:type="pct"/>
+          </w:tcPr>
+          <w:p>
+            <w:r>
+              <w:lastRenderedPageBreak/>
+              <w:t xml:space="preserve">For in the day of my trouble He hath hidden me </w:t>
+            </w:r>
+            <w:r>
+              <w:lastRenderedPageBreak/>
+              <w:t>in His tabernacle; yea, in the secret place of His dwelling did He shelter me, and set me up upon a rock.</w:t>
+            </w:r>
+          </w:p>
+        </w:tc>
+        <w:tc>
+          <w:tcPr>
+            <w:tcW w:w="455" w:type="pct"/>
+          </w:tcPr>
+          <w:p>
+            <w:pPr>
+              <w:pStyle w:val="EngIndEnd"/>
+            </w:pPr>
+            <w:r>
+              <w:lastRenderedPageBreak/>
+              <w:t xml:space="preserve">because he hid me in a </w:t>
+            </w:r>
+            <w:r>
+              <w:lastRenderedPageBreak/>
+              <w:t>tent in the day of troubles,</w:t>
+            </w:r>
+          </w:p>
+          <w:p>
+            <w:pPr>
+              <w:pStyle w:val="EngIndEnd"/>
+            </w:pPr>
+            <w:r>
+              <w:t>he sheltered me in a secret spot of his tent;</w:t>
+            </w:r>
+          </w:p>
+          <w:p>
+            <w:pPr>
+              <w:pStyle w:val="EngIndEnd"/>
+            </w:pPr>
+            <w:r>
+              <w:t xml:space="preserve">high on a rock he se </w:t>
+            </w:r>
+            <w:proofErr w:type="spellStart"/>
+            <w:r>
+              <w:t>tme</w:t>
+            </w:r>
+            <w:proofErr w:type="spellEnd"/>
+            <w:r>
+              <w:t>.</w:t>
+            </w:r>
+          </w:p>
+        </w:tc>
+        <w:tc>
+          <w:tcPr>
+            <w:tcW w:w="455" w:type="pct"/>
+          </w:tcPr>
           <w:p>
             <w:pPr>
               <w:spacing w:line="240" w:lineRule="auto"/>
@@ -2362,82 +2826,62 @@
                 <w:szCs w:val="24"/>
               </w:rPr>
             </w:pPr>
-          </w:p>
-          <w:p/>
-        </w:tc>
-        <w:tc>
-          <w:tcPr>
-            <w:tcW w:w="519" w:type="pct"/>
-          </w:tcPr>
-          <w:p>
-            <w:r>
+            <w:r>
+              <w:rPr>
+                <w:rFonts w:ascii="Tahoma" w:eastAsia="Times New Roman" w:hAnsi="Tahoma" w:cs="Tahoma"/>
+                <w:color w:val="2E1308"/>
+                <w:sz w:val="24"/>
+                <w:szCs w:val="24"/>
+                <w:shd w:val="clear" w:color="auto" w:fill="FFFFFF"/>
+              </w:rPr>
               <w:lastRenderedPageBreak/>
-              <w:t>For He hid me in His tabernacle in the day of my troubles, He sheltered me in the secret place of His tabernacle, upon a rock hath He exalted me.</w:t>
-            </w:r>
-          </w:p>
-        </w:tc>
-        <w:tc>
-          <w:tcPr>
-            <w:tcW w:w="525" w:type="pct"/>
-          </w:tcPr>
-          <w:p>
-            <w:r>
-              <w:t>For in the day of my trouble He hath hidden me in His tabernacle; yea, in the secret place of His dwelling did He shelter me, and set me up upon a rock.</w:t>
-            </w:r>
-          </w:p>
-        </w:tc>
-        <w:tc>
-          <w:tcPr>
-            <w:tcW w:w="534" w:type="pct"/>
-          </w:tcPr>
+              <w:t xml:space="preserve">For in the day of mine afflictions he hid me in </w:t>
+            </w:r>
+            <w:r>
+              <w:rPr>
+                <w:rFonts w:ascii="Tahoma" w:eastAsia="Times New Roman" w:hAnsi="Tahoma" w:cs="Tahoma"/>
+                <w:color w:val="2E1308"/>
+                <w:sz w:val="24"/>
+                <w:szCs w:val="24"/>
+                <w:shd w:val="clear" w:color="auto" w:fill="FFFFFF"/>
+              </w:rPr>
+              <w:lastRenderedPageBreak/>
+              <w:t>his tabernacle: he sheltered me in the secret of his tabernacle; he set me up on a rock.</w:t>
+            </w:r>
+          </w:p>
           <w:p>
             <w:pPr>
               <w:pStyle w:val="EngIndEnd"/>
             </w:pPr>
-            <w:r>
-              <w:t>because he hid me in a tent in the day of troubles,</w:t>
-            </w:r>
-          </w:p>
-          <w:p>
-            <w:pPr>
-              <w:pStyle w:val="EngIndEnd"/>
-            </w:pPr>
-            <w:r>
-              <w:t>he sheltered me in a secret spot of his tent;</w:t>
-            </w:r>
-          </w:p>
-          <w:p>
-            <w:pPr>
-              <w:pStyle w:val="EngIndEnd"/>
-            </w:pPr>
-            <w:r>
+          </w:p>
+        </w:tc>
+        <w:tc>
+          <w:tcPr>
+            <w:tcW w:w="455" w:type="pct"/>
+          </w:tcPr>
+          <w:p>
+            <w:pPr>
+              <w:spacing w:line="240" w:lineRule="auto"/>
+              <w:jc w:val="left"/>
+              <w:rPr>
+                <w:rFonts w:ascii="Tahoma" w:eastAsia="Times New Roman" w:hAnsi="Tahoma" w:cs="Tahoma"/>
+                <w:color w:val="2E1308"/>
+                <w:sz w:val="24"/>
+                <w:szCs w:val="24"/>
+                <w:shd w:val="clear" w:color="auto" w:fill="FFFFFF"/>
+              </w:rPr>
+            </w:pPr>
+            <w:r>
+              <w:rPr>
+                <w:rFonts w:ascii="Tahoma" w:eastAsia="Times New Roman" w:hAnsi="Tahoma" w:cs="Tahoma"/>
+                <w:color w:val="2E1308"/>
+                <w:sz w:val="24"/>
+                <w:szCs w:val="24"/>
+                <w:shd w:val="clear" w:color="auto" w:fill="FFFFFF"/>
+              </w:rPr>
               <w:lastRenderedPageBreak/>
-              <w:t xml:space="preserve">high on a rock he se </w:t>
-            </w:r>
-            <w:proofErr w:type="spellStart"/>
-            <w:r>
-              <w:t>tme</w:t>
-            </w:r>
-            <w:proofErr w:type="spellEnd"/>
-            <w:r>
-              <w:t>.</w:t>
-            </w:r>
-          </w:p>
-        </w:tc>
-        <w:tc>
-          <w:tcPr>
-            <w:tcW w:w="534" w:type="pct"/>
-          </w:tcPr>
-          <w:p>
-            <w:pPr>
-              <w:spacing w:line="240" w:lineRule="auto"/>
-              <w:jc w:val="left"/>
-              <w:rPr>
-                <w:rFonts w:eastAsia="Times New Roman" w:cs="Times New Roman"/>
-                <w:sz w:val="24"/>
-                <w:szCs w:val="24"/>
-              </w:rPr>
-            </w:pPr>
+              <w:t xml:space="preserve">For He hid me in His tabernacle in the day </w:t>
+            </w:r>
             <w:r>
               <w:rPr>
                 <w:rFonts w:ascii="Tahoma" w:eastAsia="Times New Roman" w:hAnsi="Tahoma" w:cs="Tahoma"/>
@@ -2447,40 +2891,7 @@
                 <w:shd w:val="clear" w:color="auto" w:fill="FFFFFF"/>
               </w:rPr>
               <w:lastRenderedPageBreak/>
-              <w:t>For in the day of mine afflictions he hid me in his tabernacle: he sheltered me in the secret of his tabernacle; he set me up on a rock.</w:t>
-            </w:r>
-          </w:p>
-          <w:p>
-            <w:pPr>
-              <w:pStyle w:val="EngIndEnd"/>
-            </w:pPr>
-          </w:p>
-        </w:tc>
-        <w:tc>
-          <w:tcPr>
-            <w:tcW w:w="533" w:type="pct"/>
-          </w:tcPr>
-          <w:p>
-            <w:pPr>
-              <w:spacing w:line="240" w:lineRule="auto"/>
-              <w:jc w:val="left"/>
-              <w:rPr>
-                <w:rFonts w:ascii="Tahoma" w:eastAsia="Times New Roman" w:hAnsi="Tahoma" w:cs="Tahoma"/>
-                <w:color w:val="2E1308"/>
-                <w:sz w:val="24"/>
-                <w:szCs w:val="24"/>
-                <w:shd w:val="clear" w:color="auto" w:fill="FFFFFF"/>
-              </w:rPr>
-            </w:pPr>
-            <w:r>
-              <w:rPr>
-                <w:rFonts w:ascii="Tahoma" w:eastAsia="Times New Roman" w:hAnsi="Tahoma" w:cs="Tahoma"/>
-                <w:color w:val="2E1308"/>
-                <w:sz w:val="24"/>
-                <w:szCs w:val="24"/>
-                <w:shd w:val="clear" w:color="auto" w:fill="FFFFFF"/>
-              </w:rPr>
-              <w:t>For He hid me in His tabernacle in the day of my troubles;</w:t>
+              <w:t>of my troubles;</w:t>
             </w:r>
           </w:p>
           <w:p>
@@ -2534,13 +2945,14 @@
       <w:tr>
         <w:tc>
           <w:tcPr>
-            <w:tcW w:w="532" w:type="pct"/>
+            <w:tcW w:w="454" w:type="pct"/>
           </w:tcPr>
           <w:p>
             <w:pPr>
               <w:pStyle w:val="EnglishHangNoCoptic"/>
             </w:pPr>
             <w:r>
+              <w:lastRenderedPageBreak/>
               <w:t>6 And even now He is lifting my head above my enemies;</w:t>
             </w:r>
           </w:p>
@@ -2591,7 +3003,7 @@
         </w:tc>
         <w:tc>
           <w:tcPr>
-            <w:tcW w:w="518" w:type="pct"/>
+            <w:tcW w:w="455" w:type="pct"/>
           </w:tcPr>
           <w:p>
             <w:pPr>
@@ -2657,7 +3069,7 @@
         </w:tc>
         <w:tc>
           <w:tcPr>
-            <w:tcW w:w="388" w:type="pct"/>
+            <w:tcW w:w="455" w:type="pct"/>
           </w:tcPr>
           <w:p>
             <w:pPr>
@@ -2688,6 +3100,123 @@
                 <w:sz w:val="27"/>
                 <w:szCs w:val="27"/>
               </w:rPr>
+              <w:t xml:space="preserve"> shall he lift up</w:t>
+            </w:r>
+            <w:r>
+              <w:rPr>
+                <w:rFonts w:ascii="Times" w:eastAsia="Times New Roman" w:hAnsi="Times" w:cs="Times New Roman"/>
+                <w:color w:val="000000"/>
+                <w:sz w:val="27"/>
+                <w:szCs w:val="27"/>
+              </w:rPr>
+              <w:t xml:space="preserve"> </w:t>
+            </w:r>
+            <w:r>
+              <w:rPr>
+                <w:rFonts w:ascii="Times" w:eastAsia="Times New Roman" w:hAnsi="Times" w:cs="Times New Roman"/>
+                <w:color w:val="000000"/>
+                <w:sz w:val="27"/>
+                <w:szCs w:val="27"/>
+              </w:rPr>
+              <w:t>mine head above mine enemies round about me. Therefore</w:t>
+            </w:r>
+          </w:p>
+          <w:p>
+            <w:pPr>
+              <w:spacing w:line="240" w:lineRule="auto"/>
+              <w:jc w:val="left"/>
+              <w:rPr>
+                <w:rFonts w:ascii="Times" w:eastAsia="Times New Roman" w:hAnsi="Times" w:cs="Times New Roman"/>
+                <w:color w:val="000000"/>
+                <w:sz w:val="27"/>
+                <w:szCs w:val="27"/>
+              </w:rPr>
+            </w:pPr>
+            <w:r>
+              <w:rPr>
+                <w:rFonts w:ascii="Times" w:eastAsia="Times New Roman" w:hAnsi="Times" w:cs="Times New Roman"/>
+                <w:color w:val="000000"/>
+                <w:sz w:val="27"/>
+                <w:szCs w:val="27"/>
+              </w:rPr>
+              <w:t xml:space="preserve">will I offer in his </w:t>
+            </w:r>
+            <w:r>
+              <w:rPr>
+                <w:rFonts w:ascii="Times" w:eastAsia="Times New Roman" w:hAnsi="Times" w:cs="Times New Roman"/>
+                <w:color w:val="000000"/>
+                <w:sz w:val="27"/>
+                <w:szCs w:val="27"/>
+              </w:rPr>
+              <w:t>dwelling an oblation with great gladness; I</w:t>
+            </w:r>
+          </w:p>
+          <w:p>
+            <w:pPr>
+              <w:spacing w:line="240" w:lineRule="auto"/>
+              <w:jc w:val="left"/>
+              <w:rPr>
+                <w:rFonts w:ascii="Times" w:eastAsia="Times New Roman" w:hAnsi="Times" w:cs="Times New Roman"/>
+                <w:color w:val="000000"/>
+                <w:sz w:val="27"/>
+                <w:szCs w:val="27"/>
+              </w:rPr>
+            </w:pPr>
+            <w:proofErr w:type="gramStart"/>
+            <w:r>
+              <w:rPr>
+                <w:rFonts w:ascii="Times" w:eastAsia="Times New Roman" w:hAnsi="Times" w:cs="Times New Roman"/>
+                <w:color w:val="000000"/>
+                <w:sz w:val="27"/>
+                <w:szCs w:val="27"/>
+              </w:rPr>
+              <w:t>will</w:t>
+            </w:r>
+            <w:proofErr w:type="gramEnd"/>
+            <w:r>
+              <w:rPr>
+                <w:rFonts w:ascii="Times" w:eastAsia="Times New Roman" w:hAnsi="Times" w:cs="Times New Roman"/>
+                <w:color w:val="000000"/>
+                <w:sz w:val="27"/>
+                <w:szCs w:val="27"/>
+              </w:rPr>
+              <w:t xml:space="preserve"> sing and speak praises unto the Lord.</w:t>
+            </w:r>
+          </w:p>
+        </w:tc>
+        <w:tc>
+          <w:tcPr>
+            <w:tcW w:w="455" w:type="pct"/>
+          </w:tcPr>
+          <w:p>
+            <w:pPr>
+              <w:spacing w:line="240" w:lineRule="auto"/>
+              <w:jc w:val="left"/>
+              <w:rPr>
+                <w:rFonts w:ascii="Times" w:eastAsia="Times New Roman" w:hAnsi="Times" w:cs="Times New Roman"/>
+                <w:color w:val="000000"/>
+                <w:sz w:val="27"/>
+                <w:szCs w:val="27"/>
+              </w:rPr>
+            </w:pPr>
+            <w:proofErr w:type="gramStart"/>
+            <w:r>
+              <w:rPr>
+                <w:rFonts w:ascii="Times" w:eastAsia="Times New Roman" w:hAnsi="Times" w:cs="Times New Roman"/>
+                <w:color w:val="000000"/>
+                <w:sz w:val="27"/>
+                <w:szCs w:val="27"/>
+              </w:rPr>
+              <w:t>And now</w:t>
+            </w:r>
+            <w:proofErr w:type="gramEnd"/>
+            <w:r>
+              <w:rPr>
+                <w:rFonts w:ascii="Times" w:eastAsia="Times New Roman" w:hAnsi="Times" w:cs="Times New Roman"/>
+                <w:color w:val="000000"/>
+                <w:sz w:val="27"/>
+                <w:szCs w:val="27"/>
+              </w:rPr>
               <w:t xml:space="preserve">, lo, He hath exalted my head over mine enemies: I went round and I sacrificed in His </w:t>
             </w:r>
             <w:r>
@@ -2732,7 +3261,7 @@
         </w:tc>
         <w:tc>
           <w:tcPr>
-            <w:tcW w:w="388" w:type="pct"/>
+            <w:tcW w:w="455" w:type="pct"/>
           </w:tcPr>
           <w:p>
             <w:pPr>
@@ -2769,7 +3298,7 @@
         </w:tc>
         <w:tc>
           <w:tcPr>
-            <w:tcW w:w="529" w:type="pct"/>
+            <w:tcW w:w="454" w:type="pct"/>
           </w:tcPr>
           <w:p>
             <w:pPr>
@@ -2825,7 +3354,7 @@
         </w:tc>
         <w:tc>
           <w:tcPr>
-            <w:tcW w:w="519" w:type="pct"/>
+            <w:tcW w:w="455" w:type="pct"/>
           </w:tcPr>
           <w:p>
             <w:r>
@@ -2841,7 +3370,7 @@
         </w:tc>
         <w:tc>
           <w:tcPr>
-            <w:tcW w:w="525" w:type="pct"/>
+            <w:tcW w:w="455" w:type="pct"/>
           </w:tcPr>
           <w:p>
             <w:r>
@@ -2851,7 +3380,7 @@
         </w:tc>
         <w:tc>
           <w:tcPr>
-            <w:tcW w:w="534" w:type="pct"/>
+            <w:tcW w:w="455" w:type="pct"/>
           </w:tcPr>
           <w:p>
             <w:pPr>
@@ -2880,7 +3409,7 @@
         </w:tc>
         <w:tc>
           <w:tcPr>
-            <w:tcW w:w="534" w:type="pct"/>
+            <w:tcW w:w="455" w:type="pct"/>
           </w:tcPr>
           <w:p>
             <w:pPr>
@@ -2911,7 +3440,7 @@
         </w:tc>
         <w:tc>
           <w:tcPr>
-            <w:tcW w:w="533" w:type="pct"/>
+            <w:tcW w:w="455" w:type="pct"/>
           </w:tcPr>
           <w:p>
             <w:pPr>
@@ -2987,7 +3516,7 @@
       <w:tr>
         <w:tc>
           <w:tcPr>
-            <w:tcW w:w="532" w:type="pct"/>
+            <w:tcW w:w="454" w:type="pct"/>
           </w:tcPr>
           <w:p>
             <w:pPr>
@@ -3003,7 +3532,11 @@
             </w:pPr>
             <w:r>
               <w:tab/>
-              <w:t>have mercy on me and answer me.</w:t>
+              <w:t xml:space="preserve">have mercy on me </w:t>
+            </w:r>
+            <w:r>
+              <w:lastRenderedPageBreak/>
+              <w:t>and answer me.</w:t>
             </w:r>
           </w:p>
           <w:p>
@@ -3014,13 +3547,14 @@
         </w:tc>
         <w:tc>
           <w:tcPr>
-            <w:tcW w:w="518" w:type="pct"/>
+            <w:tcW w:w="455" w:type="pct"/>
           </w:tcPr>
           <w:p>
             <w:pPr>
               <w:pStyle w:val="EnglishHangNoCoptic"/>
             </w:pPr>
             <w:r>
+              <w:lastRenderedPageBreak/>
               <w:t>7 Hear, O Lord, my voice when I cry;</w:t>
             </w:r>
           </w:p>
@@ -3030,89 +3564,163 @@
             </w:pPr>
             <w:r>
               <w:tab/>
-              <w:t>have mercy on me and answer me.</w:t>
-            </w:r>
-          </w:p>
-          <w:p>
-            <w:pPr>
-              <w:spacing w:line="240" w:lineRule="auto"/>
-              <w:jc w:val="left"/>
-            </w:pPr>
-          </w:p>
-        </w:tc>
-        <w:tc>
-          <w:tcPr>
-            <w:tcW w:w="388" w:type="pct"/>
-          </w:tcPr>
-          <w:p>
-            <w:pPr>
-              <w:spacing w:line="240" w:lineRule="auto"/>
-              <w:jc w:val="left"/>
-              <w:rPr>
-                <w:rFonts w:ascii="Times" w:eastAsia="Times New Roman" w:hAnsi="Times" w:cs="Times New Roman"/>
-                <w:color w:val="000000"/>
-                <w:sz w:val="27"/>
-                <w:szCs w:val="27"/>
-              </w:rPr>
-            </w:pPr>
-            <w:r>
-              <w:rPr>
-                <w:rFonts w:ascii="Times" w:eastAsia="Times New Roman" w:hAnsi="Times" w:cs="Times New Roman"/>
-                <w:color w:val="000000"/>
-                <w:sz w:val="27"/>
-                <w:szCs w:val="27"/>
-              </w:rPr>
-              <w:t xml:space="preserve">Hear, Lord, my voice with which I have </w:t>
-            </w:r>
-            <w:r>
-              <w:rPr>
-                <w:rFonts w:ascii="Times" w:eastAsia="Times New Roman" w:hAnsi="Times" w:cs="Times New Roman"/>
-                <w:color w:val="000000"/>
-                <w:sz w:val="27"/>
-                <w:szCs w:val="27"/>
-              </w:rPr>
-              <w:t>cried</w:t>
-            </w:r>
-            <w:r>
-              <w:rPr>
-                <w:rFonts w:ascii="Times" w:eastAsia="Times New Roman" w:hAnsi="Times" w:cs="Times New Roman"/>
-                <w:color w:val="000000"/>
-                <w:sz w:val="27"/>
-                <w:szCs w:val="27"/>
-              </w:rPr>
-              <w:t>: have mercy upon me and hear me.</w:t>
-            </w:r>
-          </w:p>
-        </w:tc>
-        <w:tc>
-          <w:tcPr>
-            <w:tcW w:w="388" w:type="pct"/>
-          </w:tcPr>
-          <w:p>
-            <w:pPr>
-              <w:spacing w:line="240" w:lineRule="auto"/>
-              <w:jc w:val="left"/>
-              <w:rPr>
-                <w:rFonts w:ascii="Times" w:eastAsia="Times New Roman" w:hAnsi="Times" w:cs="Times New Roman"/>
-                <w:color w:val="000000"/>
-                <w:sz w:val="27"/>
-                <w:szCs w:val="27"/>
-              </w:rPr>
-            </w:pPr>
-            <w:r>
-              <w:rPr>
-                <w:rFonts w:ascii="Times" w:eastAsia="Times New Roman" w:hAnsi="Times" w:cs="Times New Roman"/>
-                <w:color w:val="000000"/>
-                <w:sz w:val="27"/>
-                <w:szCs w:val="27"/>
-              </w:rPr>
-              <w:t>Hear, Lord, my voice with which I have cried: have mercy on me, and hear me.</w:t>
-            </w:r>
-          </w:p>
-        </w:tc>
-        <w:tc>
-          <w:tcPr>
-            <w:tcW w:w="529" w:type="pct"/>
+              <w:t xml:space="preserve">have mercy on me </w:t>
+            </w:r>
+            <w:r>
+              <w:lastRenderedPageBreak/>
+              <w:t>and answer me.</w:t>
+            </w:r>
+          </w:p>
+          <w:p>
+            <w:pPr>
+              <w:spacing w:line="240" w:lineRule="auto"/>
+              <w:jc w:val="left"/>
+            </w:pPr>
+          </w:p>
+        </w:tc>
+        <w:tc>
+          <w:tcPr>
+            <w:tcW w:w="455" w:type="pct"/>
+          </w:tcPr>
+          <w:p>
+            <w:pPr>
+              <w:spacing w:line="240" w:lineRule="auto"/>
+              <w:jc w:val="left"/>
+              <w:rPr>
+                <w:rFonts w:ascii="Times" w:eastAsia="Times New Roman" w:hAnsi="Times" w:cs="Times New Roman"/>
+                <w:color w:val="000000"/>
+                <w:sz w:val="27"/>
+                <w:szCs w:val="27"/>
+              </w:rPr>
+            </w:pPr>
+            <w:r>
+              <w:rPr>
+                <w:rFonts w:ascii="Times" w:eastAsia="Times New Roman" w:hAnsi="Times" w:cs="Times New Roman"/>
+                <w:color w:val="000000"/>
+                <w:sz w:val="27"/>
+                <w:szCs w:val="27"/>
+              </w:rPr>
+              <w:lastRenderedPageBreak/>
+              <w:t>Hearken unto my voice, O Lord, when I cry unto thee</w:t>
+            </w:r>
+            <w:proofErr w:type="gramStart"/>
+            <w:r>
+              <w:rPr>
+                <w:rFonts w:ascii="Times" w:eastAsia="Times New Roman" w:hAnsi="Times" w:cs="Times New Roman"/>
+                <w:color w:val="000000"/>
+                <w:sz w:val="27"/>
+                <w:szCs w:val="27"/>
+              </w:rPr>
+              <w:t>;</w:t>
+            </w:r>
+            <w:proofErr w:type="gramEnd"/>
+            <w:r>
+              <w:rPr>
+                <w:rFonts w:ascii="Times" w:eastAsia="Times New Roman" w:hAnsi="Times" w:cs="Times New Roman"/>
+                <w:color w:val="000000"/>
+                <w:sz w:val="27"/>
+                <w:szCs w:val="27"/>
+              </w:rPr>
+              <w:t xml:space="preserve"> </w:t>
+            </w:r>
+            <w:r>
+              <w:rPr>
+                <w:rFonts w:ascii="Times" w:eastAsia="Times New Roman" w:hAnsi="Times" w:cs="Times New Roman"/>
+                <w:color w:val="000000"/>
+                <w:sz w:val="27"/>
+                <w:szCs w:val="27"/>
+              </w:rPr>
+              <w:t xml:space="preserve">have </w:t>
+            </w:r>
+            <w:r>
+              <w:rPr>
+                <w:rFonts w:ascii="Times" w:eastAsia="Times New Roman" w:hAnsi="Times" w:cs="Times New Roman"/>
+                <w:color w:val="000000"/>
+                <w:sz w:val="27"/>
+                <w:szCs w:val="27"/>
+              </w:rPr>
+              <w:lastRenderedPageBreak/>
+              <w:t>mercy upon me, and hear me.</w:t>
+            </w:r>
+          </w:p>
+        </w:tc>
+        <w:tc>
+          <w:tcPr>
+            <w:tcW w:w="455" w:type="pct"/>
+          </w:tcPr>
+          <w:p>
+            <w:pPr>
+              <w:spacing w:line="240" w:lineRule="auto"/>
+              <w:jc w:val="left"/>
+              <w:rPr>
+                <w:rFonts w:ascii="Times" w:eastAsia="Times New Roman" w:hAnsi="Times" w:cs="Times New Roman"/>
+                <w:color w:val="000000"/>
+                <w:sz w:val="27"/>
+                <w:szCs w:val="27"/>
+              </w:rPr>
+            </w:pPr>
+            <w:r>
+              <w:rPr>
+                <w:rFonts w:ascii="Times" w:eastAsia="Times New Roman" w:hAnsi="Times" w:cs="Times New Roman"/>
+                <w:color w:val="000000"/>
+                <w:sz w:val="27"/>
+                <w:szCs w:val="27"/>
+              </w:rPr>
+              <w:lastRenderedPageBreak/>
+              <w:t xml:space="preserve">Hear, Lord, my voice with which I have cried: have mercy </w:t>
+            </w:r>
+            <w:r>
+              <w:rPr>
+                <w:rFonts w:ascii="Times" w:eastAsia="Times New Roman" w:hAnsi="Times" w:cs="Times New Roman"/>
+                <w:color w:val="000000"/>
+                <w:sz w:val="27"/>
+                <w:szCs w:val="27"/>
+              </w:rPr>
+              <w:lastRenderedPageBreak/>
+              <w:t>upon me and hear me.</w:t>
+            </w:r>
+          </w:p>
+        </w:tc>
+        <w:tc>
+          <w:tcPr>
+            <w:tcW w:w="455" w:type="pct"/>
+          </w:tcPr>
+          <w:p>
+            <w:pPr>
+              <w:spacing w:line="240" w:lineRule="auto"/>
+              <w:jc w:val="left"/>
+              <w:rPr>
+                <w:rFonts w:ascii="Times" w:eastAsia="Times New Roman" w:hAnsi="Times" w:cs="Times New Roman"/>
+                <w:color w:val="000000"/>
+                <w:sz w:val="27"/>
+                <w:szCs w:val="27"/>
+              </w:rPr>
+            </w:pPr>
+            <w:r>
+              <w:rPr>
+                <w:rFonts w:ascii="Times" w:eastAsia="Times New Roman" w:hAnsi="Times" w:cs="Times New Roman"/>
+                <w:color w:val="000000"/>
+                <w:sz w:val="27"/>
+                <w:szCs w:val="27"/>
+              </w:rPr>
+              <w:lastRenderedPageBreak/>
+              <w:t xml:space="preserve">Hear, Lord, my voice with which I have cried: have mercy on </w:t>
+            </w:r>
+            <w:r>
+              <w:rPr>
+                <w:rFonts w:ascii="Times" w:eastAsia="Times New Roman" w:hAnsi="Times" w:cs="Times New Roman"/>
+                <w:color w:val="000000"/>
+                <w:sz w:val="27"/>
+                <w:szCs w:val="27"/>
+              </w:rPr>
+              <w:lastRenderedPageBreak/>
+              <w:t>me, and hear me.</w:t>
+            </w:r>
+          </w:p>
+        </w:tc>
+        <w:tc>
+          <w:tcPr>
+            <w:tcW w:w="454" w:type="pct"/>
           </w:tcPr>
           <w:p>
             <w:pPr>
@@ -3131,41 +3739,67 @@
                 <w:sz w:val="27"/>
                 <w:szCs w:val="27"/>
               </w:rPr>
-              <w:t>Hear, O Lord, my voice with which I have cried: have mercy upon me, and hear me: </w:t>
+              <w:lastRenderedPageBreak/>
+              <w:t xml:space="preserve">Hear, O Lord, my voice with which I have cried: have </w:t>
+            </w:r>
+            <w:r>
+              <w:rPr>
+                <w:rFonts w:ascii="Times" w:eastAsia="Times New Roman" w:hAnsi="Times" w:cs="Times New Roman"/>
+                <w:color w:val="000000"/>
+                <w:sz w:val="27"/>
+                <w:szCs w:val="27"/>
+              </w:rPr>
+              <w:lastRenderedPageBreak/>
+              <w:t>mercy upon me, and hear me: </w:t>
             </w:r>
           </w:p>
           <w:p/>
         </w:tc>
         <w:tc>
           <w:tcPr>
-            <w:tcW w:w="519" w:type="pct"/>
-          </w:tcPr>
-          <w:p>
-            <w:r>
-              <w:t>Hearken, O Lord, unto my voice, wherewith I cried; have mercy on me, and hearken unto me.</w:t>
-            </w:r>
-          </w:p>
-        </w:tc>
-        <w:tc>
-          <w:tcPr>
-            <w:tcW w:w="525" w:type="pct"/>
-          </w:tcPr>
-          <w:p>
-            <w:r>
-              <w:t>Hearken, O Lord, unto my voice, with which I have cried, Have mercy upon me, and hear me.</w:t>
-            </w:r>
-          </w:p>
-        </w:tc>
-        <w:tc>
-          <w:tcPr>
-            <w:tcW w:w="534" w:type="pct"/>
+            <w:tcW w:w="455" w:type="pct"/>
+          </w:tcPr>
+          <w:p>
+            <w:r>
+              <w:lastRenderedPageBreak/>
+              <w:t xml:space="preserve">Hearken, O Lord, unto my voice, wherewith I cried; have mercy on me, and </w:t>
+            </w:r>
+            <w:r>
+              <w:lastRenderedPageBreak/>
+              <w:t>hearken unto me.</w:t>
+            </w:r>
+          </w:p>
+        </w:tc>
+        <w:tc>
+          <w:tcPr>
+            <w:tcW w:w="455" w:type="pct"/>
+          </w:tcPr>
+          <w:p>
+            <w:r>
+              <w:lastRenderedPageBreak/>
+              <w:t xml:space="preserve">Hearken, O Lord, unto my voice, with which I have cried, Have mercy upon </w:t>
+            </w:r>
+            <w:r>
+              <w:lastRenderedPageBreak/>
+              <w:t>me, and hear me.</w:t>
+            </w:r>
+          </w:p>
+        </w:tc>
+        <w:tc>
+          <w:tcPr>
+            <w:tcW w:w="455" w:type="pct"/>
           </w:tcPr>
           <w:p>
             <w:pPr>
               <w:pStyle w:val="EngIndEnd"/>
             </w:pPr>
             <w:r>
-              <w:t>Listen, O Lord, to my voice with which I cried aloud;</w:t>
+              <w:lastRenderedPageBreak/>
+              <w:t xml:space="preserve">Listen, O Lord, to my voice with which I cried </w:t>
+            </w:r>
+            <w:r>
+              <w:lastRenderedPageBreak/>
+              <w:t>aloud;</w:t>
             </w:r>
           </w:p>
           <w:p>
@@ -3179,7 +3813,7 @@
         </w:tc>
         <w:tc>
           <w:tcPr>
-            <w:tcW w:w="534" w:type="pct"/>
+            <w:tcW w:w="455" w:type="pct"/>
           </w:tcPr>
           <w:p>
             <w:pPr>
@@ -3199,7 +3833,19 @@
                 <w:szCs w:val="24"/>
                 <w:shd w:val="clear" w:color="auto" w:fill="FFFFFF"/>
               </w:rPr>
-              <w:t>Hear, O Lord, my voice which I have uttered aloud: pity me, and hearken to me.</w:t>
+              <w:lastRenderedPageBreak/>
+              <w:t xml:space="preserve">Hear, O Lord, my voice which I have uttered aloud: pity </w:t>
+            </w:r>
+            <w:r>
+              <w:rPr>
+                <w:rFonts w:ascii="Tahoma" w:eastAsia="Times New Roman" w:hAnsi="Tahoma" w:cs="Tahoma"/>
+                <w:color w:val="2E1308"/>
+                <w:sz w:val="24"/>
+                <w:szCs w:val="24"/>
+                <w:shd w:val="clear" w:color="auto" w:fill="FFFFFF"/>
+              </w:rPr>
+              <w:lastRenderedPageBreak/>
+              <w:t>me, and hearken to me.</w:t>
             </w:r>
           </w:p>
           <w:p>
@@ -3210,28 +3856,29 @@
         </w:tc>
         <w:tc>
           <w:tcPr>
-            <w:tcW w:w="533" w:type="pct"/>
-          </w:tcPr>
-          <w:p>
-            <w:pPr>
-              <w:spacing w:line="240" w:lineRule="auto"/>
-              <w:jc w:val="left"/>
-              <w:rPr>
-                <w:rFonts w:ascii="Tahoma" w:eastAsia="Times New Roman" w:hAnsi="Tahoma" w:cs="Tahoma"/>
-                <w:color w:val="2E1308"/>
-                <w:sz w:val="24"/>
-                <w:szCs w:val="24"/>
-                <w:shd w:val="clear" w:color="auto" w:fill="FFFFFF"/>
-              </w:rPr>
-            </w:pPr>
-            <w:r>
-              <w:rPr>
-                <w:rFonts w:ascii="Tahoma" w:eastAsia="Times New Roman" w:hAnsi="Tahoma" w:cs="Tahoma"/>
-                <w:color w:val="2E1308"/>
-                <w:sz w:val="24"/>
-                <w:szCs w:val="24"/>
-                <w:shd w:val="clear" w:color="auto" w:fill="FFFFFF"/>
-              </w:rPr>
+            <w:tcW w:w="455" w:type="pct"/>
+          </w:tcPr>
+          <w:p>
+            <w:pPr>
+              <w:spacing w:line="240" w:lineRule="auto"/>
+              <w:jc w:val="left"/>
+              <w:rPr>
+                <w:rFonts w:ascii="Tahoma" w:eastAsia="Times New Roman" w:hAnsi="Tahoma" w:cs="Tahoma"/>
+                <w:color w:val="2E1308"/>
+                <w:sz w:val="24"/>
+                <w:szCs w:val="24"/>
+                <w:shd w:val="clear" w:color="auto" w:fill="FFFFFF"/>
+              </w:rPr>
+            </w:pPr>
+            <w:r>
+              <w:rPr>
+                <w:rFonts w:ascii="Tahoma" w:eastAsia="Times New Roman" w:hAnsi="Tahoma" w:cs="Tahoma"/>
+                <w:color w:val="2E1308"/>
+                <w:sz w:val="24"/>
+                <w:szCs w:val="24"/>
+                <w:shd w:val="clear" w:color="auto" w:fill="FFFFFF"/>
+              </w:rPr>
+              <w:lastRenderedPageBreak/>
               <w:t>O Lord, hear my voice, wherein I cry;</w:t>
             </w:r>
           </w:p>
@@ -3255,7 +3902,18 @@
                 <w:szCs w:val="24"/>
                 <w:shd w:val="clear" w:color="auto" w:fill="FFFFFF"/>
               </w:rPr>
-              <w:t>Have mercy on me and hear me.</w:t>
+              <w:t xml:space="preserve">Have mercy on me </w:t>
+            </w:r>
+            <w:r>
+              <w:rPr>
+                <w:rFonts w:ascii="Tahoma" w:eastAsia="Times New Roman" w:hAnsi="Tahoma" w:cs="Tahoma"/>
+                <w:color w:val="2E1308"/>
+                <w:sz w:val="24"/>
+                <w:szCs w:val="24"/>
+                <w:shd w:val="clear" w:color="auto" w:fill="FFFFFF"/>
+              </w:rPr>
+              <w:lastRenderedPageBreak/>
+              <w:t>and hear me.</w:t>
             </w:r>
           </w:p>
         </w:tc>
@@ -3263,13 +3921,14 @@
       <w:tr>
         <w:tc>
           <w:tcPr>
-            <w:tcW w:w="532" w:type="pct"/>
+            <w:tcW w:w="454" w:type="pct"/>
           </w:tcPr>
           <w:p>
             <w:pPr>
               <w:pStyle w:val="EnglishHangNoCoptic"/>
             </w:pPr>
             <w:r>
+              <w:lastRenderedPageBreak/>
               <w:t>8 I will seek the Lord.</w:t>
             </w:r>
           </w:p>
@@ -3308,7 +3967,6 @@
               <w:pStyle w:val="EnglishHangEndNoCoptic"/>
             </w:pPr>
             <w:r>
-              <w:lastRenderedPageBreak/>
               <w:tab/>
             </w:r>
             <w:r>
@@ -3326,14 +3984,13 @@
         </w:tc>
         <w:tc>
           <w:tcPr>
-            <w:tcW w:w="518" w:type="pct"/>
+            <w:tcW w:w="455" w:type="pct"/>
           </w:tcPr>
           <w:p>
             <w:pPr>
               <w:pStyle w:val="EnglishHangNoCoptic"/>
             </w:pPr>
             <w:r>
-              <w:lastRenderedPageBreak/>
               <w:t xml:space="preserve">8 My heart speaks to </w:t>
             </w:r>
             <w:r>
@@ -3368,7 +4025,6 @@
               <w:pStyle w:val="EnglishHangEndNoCoptic"/>
             </w:pPr>
             <w:r>
-              <w:lastRenderedPageBreak/>
               <w:tab/>
               <w:t>O Lord, will I seek</w:t>
             </w:r>
@@ -3382,81 +4038,131 @@
         </w:tc>
         <w:tc>
           <w:tcPr>
-            <w:tcW w:w="388" w:type="pct"/>
-          </w:tcPr>
-          <w:p>
-            <w:pPr>
-              <w:spacing w:line="240" w:lineRule="auto"/>
-              <w:jc w:val="left"/>
-              <w:rPr>
-                <w:rFonts w:ascii="Times" w:eastAsia="Times New Roman" w:hAnsi="Times" w:cs="Times New Roman"/>
-                <w:color w:val="000000"/>
-                <w:sz w:val="27"/>
-                <w:szCs w:val="27"/>
-              </w:rPr>
-            </w:pPr>
-            <w:r>
-              <w:rPr>
-                <w:rFonts w:ascii="Times" w:eastAsia="Times New Roman" w:hAnsi="Times" w:cs="Times New Roman"/>
-                <w:color w:val="000000"/>
-                <w:sz w:val="27"/>
-                <w:szCs w:val="27"/>
-              </w:rPr>
-              <w:lastRenderedPageBreak/>
-              <w:t xml:space="preserve">For Thou (art) he to Whom my heart said: I have sought </w:t>
-            </w:r>
-            <w:r>
-              <w:rPr>
-                <w:rFonts w:ascii="Times" w:eastAsia="Times New Roman" w:hAnsi="Times" w:cs="Times New Roman"/>
-                <w:color w:val="000000"/>
-                <w:sz w:val="27"/>
-                <w:szCs w:val="27"/>
-              </w:rPr>
-              <w:lastRenderedPageBreak/>
-              <w:t>Thy face: Thy face, Lord, (it is) which I will seek.</w:t>
-            </w:r>
-          </w:p>
-        </w:tc>
-        <w:tc>
-          <w:tcPr>
-            <w:tcW w:w="388" w:type="pct"/>
-          </w:tcPr>
-          <w:p>
-            <w:pPr>
-              <w:spacing w:line="240" w:lineRule="auto"/>
-              <w:jc w:val="left"/>
-              <w:rPr>
-                <w:rFonts w:ascii="Times" w:eastAsia="Times New Roman" w:hAnsi="Times" w:cs="Times New Roman"/>
-                <w:color w:val="000000"/>
-                <w:sz w:val="27"/>
-                <w:szCs w:val="27"/>
-              </w:rPr>
-            </w:pPr>
-            <w:r>
-              <w:rPr>
-                <w:rFonts w:ascii="Times" w:eastAsia="Times New Roman" w:hAnsi="Times" w:cs="Times New Roman"/>
-                <w:color w:val="000000"/>
-                <w:sz w:val="27"/>
-                <w:szCs w:val="27"/>
-              </w:rPr>
-              <w:lastRenderedPageBreak/>
-              <w:t xml:space="preserve">For my heart has said to You, I have sought Your </w:t>
-            </w:r>
-            <w:r>
-              <w:rPr>
-                <w:rFonts w:ascii="Times" w:eastAsia="Times New Roman" w:hAnsi="Times" w:cs="Times New Roman"/>
-                <w:color w:val="000000"/>
-                <w:sz w:val="27"/>
-                <w:szCs w:val="27"/>
-              </w:rPr>
-              <w:lastRenderedPageBreak/>
-              <w:t>face: Your face, Lord, I will seek.</w:t>
-            </w:r>
-          </w:p>
-        </w:tc>
-        <w:tc>
-          <w:tcPr>
-            <w:tcW w:w="529" w:type="pct"/>
+            <w:tcW w:w="455" w:type="pct"/>
+          </w:tcPr>
+          <w:p>
+            <w:pPr>
+              <w:spacing w:line="240" w:lineRule="auto"/>
+              <w:jc w:val="left"/>
+              <w:rPr>
+                <w:rFonts w:ascii="Times" w:eastAsia="Times New Roman" w:hAnsi="Times" w:cs="Times New Roman"/>
+                <w:color w:val="000000"/>
+                <w:sz w:val="27"/>
+                <w:szCs w:val="27"/>
+              </w:rPr>
+            </w:pPr>
+            <w:r>
+              <w:rPr>
+                <w:rFonts w:ascii="Times" w:eastAsia="Times New Roman" w:hAnsi="Times" w:cs="Times New Roman"/>
+                <w:color w:val="000000"/>
+                <w:sz w:val="27"/>
+                <w:szCs w:val="27"/>
+              </w:rPr>
+              <w:t>My heart hath talked of</w:t>
+            </w:r>
+            <w:r>
+              <w:rPr>
+                <w:rFonts w:ascii="Times" w:eastAsia="Times New Roman" w:hAnsi="Times" w:cs="Times New Roman"/>
+                <w:color w:val="000000"/>
+                <w:sz w:val="27"/>
+                <w:szCs w:val="27"/>
+              </w:rPr>
+              <w:t xml:space="preserve"> </w:t>
+            </w:r>
+            <w:r>
+              <w:rPr>
+                <w:rFonts w:ascii="Times" w:eastAsia="Times New Roman" w:hAnsi="Times" w:cs="Times New Roman"/>
+                <w:color w:val="000000"/>
+                <w:sz w:val="27"/>
+                <w:szCs w:val="27"/>
+              </w:rPr>
+              <w:t>thee, Seek ye my face.</w:t>
+            </w:r>
+            <w:r>
+              <w:rPr>
+                <w:rFonts w:ascii="Times" w:eastAsia="Times New Roman" w:hAnsi="Times" w:cs="Times New Roman"/>
+                <w:color w:val="000000"/>
+                <w:sz w:val="27"/>
+                <w:szCs w:val="27"/>
+              </w:rPr>
+              <w:t xml:space="preserve"> </w:t>
+            </w:r>
+            <w:r>
+              <w:rPr>
+                <w:rFonts w:ascii="Times" w:eastAsia="Times New Roman" w:hAnsi="Times" w:cs="Times New Roman"/>
+                <w:color w:val="000000"/>
+                <w:sz w:val="27"/>
+                <w:szCs w:val="27"/>
+              </w:rPr>
+              <w:t>Thy face, Lord, will I seek.</w:t>
+            </w:r>
+          </w:p>
+          <w:p>
+            <w:pPr>
+              <w:jc w:val="center"/>
+              <w:rPr>
+                <w:rFonts w:ascii="Times" w:eastAsia="Times New Roman" w:hAnsi="Times" w:cs="Times New Roman"/>
+                <w:sz w:val="27"/>
+                <w:szCs w:val="27"/>
+              </w:rPr>
+            </w:pPr>
+          </w:p>
+        </w:tc>
+        <w:tc>
+          <w:tcPr>
+            <w:tcW w:w="455" w:type="pct"/>
+          </w:tcPr>
+          <w:p>
+            <w:pPr>
+              <w:spacing w:line="240" w:lineRule="auto"/>
+              <w:jc w:val="left"/>
+              <w:rPr>
+                <w:rFonts w:ascii="Times" w:eastAsia="Times New Roman" w:hAnsi="Times" w:cs="Times New Roman"/>
+                <w:color w:val="000000"/>
+                <w:sz w:val="27"/>
+                <w:szCs w:val="27"/>
+              </w:rPr>
+            </w:pPr>
+            <w:r>
+              <w:rPr>
+                <w:rFonts w:ascii="Times" w:eastAsia="Times New Roman" w:hAnsi="Times" w:cs="Times New Roman"/>
+                <w:color w:val="000000"/>
+                <w:sz w:val="27"/>
+                <w:szCs w:val="27"/>
+              </w:rPr>
+              <w:t>For Thou (art) he to Whom my heart said: I have sought Thy face: Thy face, Lord, (it is) which I will seek.</w:t>
+            </w:r>
+          </w:p>
+        </w:tc>
+        <w:tc>
+          <w:tcPr>
+            <w:tcW w:w="455" w:type="pct"/>
+          </w:tcPr>
+          <w:p>
+            <w:pPr>
+              <w:spacing w:line="240" w:lineRule="auto"/>
+              <w:jc w:val="left"/>
+              <w:rPr>
+                <w:rFonts w:ascii="Times" w:eastAsia="Times New Roman" w:hAnsi="Times" w:cs="Times New Roman"/>
+                <w:color w:val="000000"/>
+                <w:sz w:val="27"/>
+                <w:szCs w:val="27"/>
+              </w:rPr>
+            </w:pPr>
+            <w:r>
+              <w:rPr>
+                <w:rFonts w:ascii="Times" w:eastAsia="Times New Roman" w:hAnsi="Times" w:cs="Times New Roman"/>
+                <w:color w:val="000000"/>
+                <w:sz w:val="27"/>
+                <w:szCs w:val="27"/>
+              </w:rPr>
+              <w:t>For my heart has said to You, I have sought Your face: Your face, Lord, I will seek.</w:t>
+            </w:r>
+          </w:p>
+        </w:tc>
+        <w:tc>
+          <w:tcPr>
+            <w:tcW w:w="454" w:type="pct"/>
           </w:tcPr>
           <w:p>
             <w:pPr>
@@ -3476,7 +4182,6 @@
                 <w:sz w:val="27"/>
                 <w:szCs w:val="27"/>
               </w:rPr>
-              <w:lastRenderedPageBreak/>
               <w:t>for</w:t>
             </w:r>
             <w:proofErr w:type="gramEnd"/>
@@ -3487,66 +4192,41 @@
                 <w:sz w:val="27"/>
                 <w:szCs w:val="27"/>
               </w:rPr>
-              <w:t xml:space="preserve"> my heart has said unto Thee, I have sought after Thy face: Thy face, O </w:t>
-            </w:r>
-            <w:r>
-              <w:rPr>
-                <w:rFonts w:ascii="Times" w:eastAsia="Times New Roman" w:hAnsi="Times" w:cs="Times New Roman"/>
-                <w:color w:val="000000"/>
-                <w:sz w:val="27"/>
-                <w:szCs w:val="27"/>
-              </w:rPr>
-              <w:lastRenderedPageBreak/>
-              <w:t>Lord, do I seek after.  </w:t>
+              <w:t xml:space="preserve"> my heart has said unto Thee, I have sought after Thy face: Thy face, O Lord, do I seek after.  </w:t>
             </w:r>
           </w:p>
           <w:p/>
         </w:tc>
         <w:tc>
           <w:tcPr>
-            <w:tcW w:w="519" w:type="pct"/>
-          </w:tcPr>
-          <w:p>
-            <w:r>
-              <w:lastRenderedPageBreak/>
-              <w:t xml:space="preserve">My heart said unto Thee: I will seek the Lord. My face hath sought after Thee; Thy face, O </w:t>
-            </w:r>
-            <w:r>
-              <w:lastRenderedPageBreak/>
-              <w:t>Lord, will I seek.</w:t>
-            </w:r>
-          </w:p>
-        </w:tc>
-        <w:tc>
-          <w:tcPr>
-            <w:tcW w:w="525" w:type="pct"/>
-          </w:tcPr>
-          <w:p>
-            <w:r>
-              <w:lastRenderedPageBreak/>
-              <w:t xml:space="preserve">My heart hath said unto Thee, I will seek the Lord; my face hath sought Thee; Thy face, O </w:t>
-            </w:r>
-            <w:r>
-              <w:lastRenderedPageBreak/>
-              <w:t>Lord, will I seek.</w:t>
-            </w:r>
-          </w:p>
-        </w:tc>
-        <w:tc>
-          <w:tcPr>
-            <w:tcW w:w="534" w:type="pct"/>
+            <w:tcW w:w="455" w:type="pct"/>
+          </w:tcPr>
+          <w:p>
+            <w:r>
+              <w:t>My heart said unto Thee: I will seek the Lord. My face hath sought after Thee; Thy face, O Lord, will I seek.</w:t>
+            </w:r>
+          </w:p>
+        </w:tc>
+        <w:tc>
+          <w:tcPr>
+            <w:tcW w:w="455" w:type="pct"/>
+          </w:tcPr>
+          <w:p>
+            <w:r>
+              <w:t>My heart hath said unto Thee, I will seek the Lord; my face hath sought Thee; Thy face, O Lord, will I seek.</w:t>
+            </w:r>
+          </w:p>
+        </w:tc>
+        <w:tc>
+          <w:tcPr>
+            <w:tcW w:w="455" w:type="pct"/>
           </w:tcPr>
           <w:p>
             <w:pPr>
               <w:pStyle w:val="EngIndEnd"/>
             </w:pPr>
             <w:r>
-              <w:lastRenderedPageBreak/>
-              <w:t xml:space="preserve">To you my heart said, “My </w:t>
-            </w:r>
-            <w:r>
-              <w:lastRenderedPageBreak/>
-              <w:t>face sought!”</w:t>
+              <w:t>To you my heart said, “My face sought!”</w:t>
             </w:r>
           </w:p>
           <w:p>
@@ -3560,7 +4240,7 @@
         </w:tc>
         <w:tc>
           <w:tcPr>
-            <w:tcW w:w="534" w:type="pct"/>
+            <w:tcW w:w="455" w:type="pct"/>
           </w:tcPr>
           <w:p>
             <w:pPr>
@@ -3580,19 +4260,7 @@
                 <w:szCs w:val="24"/>
                 <w:shd w:val="clear" w:color="auto" w:fill="FFFFFF"/>
               </w:rPr>
-              <w:lastRenderedPageBreak/>
-              <w:t xml:space="preserve">My heart said to thee, I have diligently sought thy face: thy face, O Lord, I </w:t>
-            </w:r>
-            <w:r>
-              <w:rPr>
-                <w:rFonts w:ascii="Tahoma" w:eastAsia="Times New Roman" w:hAnsi="Tahoma" w:cs="Tahoma"/>
-                <w:color w:val="2E1308"/>
-                <w:sz w:val="24"/>
-                <w:szCs w:val="24"/>
-                <w:shd w:val="clear" w:color="auto" w:fill="FFFFFF"/>
-              </w:rPr>
-              <w:lastRenderedPageBreak/>
-              <w:t>will seek.</w:t>
+              <w:t>My heart said to thee, I have diligently sought thy face: thy face, O Lord, I will seek.</w:t>
             </w:r>
           </w:p>
           <w:p>
@@ -3603,29 +4271,28 @@
         </w:tc>
         <w:tc>
           <w:tcPr>
-            <w:tcW w:w="533" w:type="pct"/>
-          </w:tcPr>
-          <w:p>
-            <w:pPr>
-              <w:spacing w:line="240" w:lineRule="auto"/>
-              <w:jc w:val="left"/>
-              <w:rPr>
-                <w:rFonts w:ascii="Tahoma" w:eastAsia="Times New Roman" w:hAnsi="Tahoma" w:cs="Tahoma"/>
-                <w:color w:val="2E1308"/>
-                <w:sz w:val="24"/>
-                <w:szCs w:val="24"/>
-                <w:shd w:val="clear" w:color="auto" w:fill="FFFFFF"/>
-              </w:rPr>
-            </w:pPr>
-            <w:r>
-              <w:rPr>
-                <w:rFonts w:ascii="Tahoma" w:eastAsia="Times New Roman" w:hAnsi="Tahoma" w:cs="Tahoma"/>
-                <w:color w:val="2E1308"/>
-                <w:sz w:val="24"/>
-                <w:szCs w:val="24"/>
-                <w:shd w:val="clear" w:color="auto" w:fill="FFFFFF"/>
-              </w:rPr>
-              <w:lastRenderedPageBreak/>
+            <w:tcW w:w="455" w:type="pct"/>
+          </w:tcPr>
+          <w:p>
+            <w:pPr>
+              <w:spacing w:line="240" w:lineRule="auto"/>
+              <w:jc w:val="left"/>
+              <w:rPr>
+                <w:rFonts w:ascii="Tahoma" w:eastAsia="Times New Roman" w:hAnsi="Tahoma" w:cs="Tahoma"/>
+                <w:color w:val="2E1308"/>
+                <w:sz w:val="24"/>
+                <w:szCs w:val="24"/>
+                <w:shd w:val="clear" w:color="auto" w:fill="FFFFFF"/>
+              </w:rPr>
+            </w:pPr>
+            <w:r>
+              <w:rPr>
+                <w:rFonts w:ascii="Tahoma" w:eastAsia="Times New Roman" w:hAnsi="Tahoma" w:cs="Tahoma"/>
+                <w:color w:val="2E1308"/>
+                <w:sz w:val="24"/>
+                <w:szCs w:val="24"/>
+                <w:shd w:val="clear" w:color="auto" w:fill="FFFFFF"/>
+              </w:rPr>
               <w:t>My heart speaks to You; my face seeks You;</w:t>
             </w:r>
           </w:p>
@@ -3649,18 +4316,7 @@
                 <w:szCs w:val="24"/>
                 <w:shd w:val="clear" w:color="auto" w:fill="FFFFFF"/>
               </w:rPr>
-              <w:t xml:space="preserve">Your face, O Lord, I will </w:t>
-            </w:r>
-            <w:r>
-              <w:rPr>
-                <w:rFonts w:ascii="Tahoma" w:eastAsia="Times New Roman" w:hAnsi="Tahoma" w:cs="Tahoma"/>
-                <w:color w:val="2E1308"/>
-                <w:sz w:val="24"/>
-                <w:szCs w:val="24"/>
-                <w:shd w:val="clear" w:color="auto" w:fill="FFFFFF"/>
-              </w:rPr>
-              <w:lastRenderedPageBreak/>
-              <w:t>seek.</w:t>
+              <w:t>Your face, O Lord, I will seek.</w:t>
             </w:r>
           </w:p>
         </w:tc>
@@ -3668,14 +4324,13 @@
       <w:tr>
         <w:tc>
           <w:tcPr>
-            <w:tcW w:w="532" w:type="pct"/>
+            <w:tcW w:w="454" w:type="pct"/>
           </w:tcPr>
           <w:p>
             <w:pPr>
               <w:pStyle w:val="EnglishHangNoCoptic"/>
             </w:pPr>
             <w:r>
-              <w:lastRenderedPageBreak/>
               <w:t xml:space="preserve">9 Turn not </w:t>
             </w:r>
             <w:r>
@@ -3734,7 +4389,7 @@
         </w:tc>
         <w:tc>
           <w:tcPr>
-            <w:tcW w:w="518" w:type="pct"/>
+            <w:tcW w:w="455" w:type="pct"/>
           </w:tcPr>
           <w:p>
             <w:pPr>
@@ -3834,7 +4489,121 @@
         </w:tc>
         <w:tc>
           <w:tcPr>
-            <w:tcW w:w="388" w:type="pct"/>
+            <w:tcW w:w="455" w:type="pct"/>
+          </w:tcPr>
+          <w:p>
+            <w:pPr>
+              <w:spacing w:line="240" w:lineRule="auto"/>
+              <w:jc w:val="left"/>
+              <w:rPr>
+                <w:rFonts w:ascii="Times" w:eastAsia="Times New Roman" w:hAnsi="Times" w:cs="Times New Roman"/>
+                <w:color w:val="000000"/>
+                <w:sz w:val="27"/>
+                <w:szCs w:val="27"/>
+              </w:rPr>
+            </w:pPr>
+            <w:r>
+              <w:rPr>
+                <w:rFonts w:ascii="Times" w:eastAsia="Times New Roman" w:hAnsi="Times" w:cs="Times New Roman"/>
+                <w:color w:val="000000"/>
+                <w:sz w:val="27"/>
+                <w:szCs w:val="27"/>
+              </w:rPr>
+              <w:t>O hide not</w:t>
+            </w:r>
+          </w:p>
+          <w:p>
+            <w:pPr>
+              <w:spacing w:line="240" w:lineRule="auto"/>
+              <w:jc w:val="left"/>
+              <w:rPr>
+                <w:rFonts w:ascii="Times" w:eastAsia="Times New Roman" w:hAnsi="Times" w:cs="Times New Roman"/>
+                <w:color w:val="000000"/>
+                <w:sz w:val="27"/>
+                <w:szCs w:val="27"/>
+              </w:rPr>
+            </w:pPr>
+            <w:proofErr w:type="gramStart"/>
+            <w:r>
+              <w:rPr>
+                <w:rFonts w:ascii="Times" w:eastAsia="Times New Roman" w:hAnsi="Times" w:cs="Times New Roman"/>
+                <w:color w:val="000000"/>
+                <w:sz w:val="27"/>
+                <w:szCs w:val="27"/>
+              </w:rPr>
+              <w:t>thou</w:t>
+            </w:r>
+            <w:proofErr w:type="gramEnd"/>
+            <w:r>
+              <w:rPr>
+                <w:rFonts w:ascii="Times" w:eastAsia="Times New Roman" w:hAnsi="Times" w:cs="Times New Roman"/>
+                <w:color w:val="000000"/>
+                <w:sz w:val="27"/>
+                <w:szCs w:val="27"/>
+              </w:rPr>
+              <w:t xml:space="preserve"> thy face from me, nor cast thy servant away in displeasure.</w:t>
+            </w:r>
+            <w:r>
+              <w:rPr>
+                <w:rFonts w:ascii="Times" w:eastAsia="Times New Roman" w:hAnsi="Times" w:cs="Times New Roman"/>
+                <w:color w:val="000000"/>
+                <w:sz w:val="27"/>
+                <w:szCs w:val="27"/>
+              </w:rPr>
+              <w:t xml:space="preserve"> </w:t>
+            </w:r>
+            <w:r>
+              <w:rPr>
+                <w:rFonts w:ascii="Times" w:eastAsia="Times New Roman" w:hAnsi="Times" w:cs="Times New Roman"/>
+                <w:color w:val="000000"/>
+                <w:sz w:val="27"/>
+                <w:szCs w:val="27"/>
+              </w:rPr>
+              <w:t xml:space="preserve">Thou hast been my </w:t>
+            </w:r>
+            <w:proofErr w:type="spellStart"/>
+            <w:r>
+              <w:rPr>
+                <w:rFonts w:ascii="Times" w:eastAsia="Times New Roman" w:hAnsi="Times" w:cs="Times New Roman"/>
+                <w:color w:val="000000"/>
+                <w:sz w:val="27"/>
+                <w:szCs w:val="27"/>
+              </w:rPr>
+              <w:t>succour</w:t>
+            </w:r>
+            <w:proofErr w:type="spellEnd"/>
+            <w:r>
+              <w:rPr>
+                <w:rFonts w:ascii="Times" w:eastAsia="Times New Roman" w:hAnsi="Times" w:cs="Times New Roman"/>
+                <w:color w:val="000000"/>
+                <w:sz w:val="27"/>
+                <w:szCs w:val="27"/>
+              </w:rPr>
+              <w:t>; leave me not, neither forsake</w:t>
+            </w:r>
+            <w:r>
+              <w:rPr>
+                <w:rFonts w:ascii="Times" w:eastAsia="Times New Roman" w:hAnsi="Times" w:cs="Times New Roman"/>
+                <w:color w:val="000000"/>
+                <w:sz w:val="27"/>
+                <w:szCs w:val="27"/>
+              </w:rPr>
+              <w:t xml:space="preserve"> </w:t>
+            </w:r>
+            <w:r>
+              <w:rPr>
+                <w:rFonts w:ascii="Times" w:eastAsia="Times New Roman" w:hAnsi="Times" w:cs="Times New Roman"/>
+                <w:color w:val="000000"/>
+                <w:sz w:val="27"/>
+                <w:szCs w:val="27"/>
+              </w:rPr>
+              <w:t>me, O God of my salvation.</w:t>
+            </w:r>
+          </w:p>
+        </w:tc>
+        <w:tc>
+          <w:tcPr>
+            <w:tcW w:w="455" w:type="pct"/>
           </w:tcPr>
           <w:p>
             <w:pPr>
@@ -3932,7 +4701,7 @@
         </w:tc>
         <w:tc>
           <w:tcPr>
-            <w:tcW w:w="388" w:type="pct"/>
+            <w:tcW w:w="455" w:type="pct"/>
           </w:tcPr>
           <w:p>
             <w:pPr>
@@ -3978,7 +4747,7 @@
         </w:tc>
         <w:tc>
           <w:tcPr>
-            <w:tcW w:w="529" w:type="pct"/>
+            <w:tcW w:w="454" w:type="pct"/>
           </w:tcPr>
           <w:p>
             <w:pPr>
@@ -4044,7 +4813,7 @@
         </w:tc>
         <w:tc>
           <w:tcPr>
-            <w:tcW w:w="519" w:type="pct"/>
+            <w:tcW w:w="455" w:type="pct"/>
           </w:tcPr>
           <w:p>
             <w:r>
@@ -4067,7 +4836,7 @@
         </w:tc>
         <w:tc>
           <w:tcPr>
-            <w:tcW w:w="525" w:type="pct"/>
+            <w:tcW w:w="455" w:type="pct"/>
           </w:tcPr>
           <w:p>
             <w:r>
@@ -4085,7 +4854,7 @@
         </w:tc>
         <w:tc>
           <w:tcPr>
-            <w:tcW w:w="534" w:type="pct"/>
+            <w:tcW w:w="455" w:type="pct"/>
           </w:tcPr>
           <w:p>
             <w:pPr>
@@ -4122,7 +4891,7 @@
         </w:tc>
         <w:tc>
           <w:tcPr>
-            <w:tcW w:w="534" w:type="pct"/>
+            <w:tcW w:w="455" w:type="pct"/>
           </w:tcPr>
           <w:p>
             <w:pPr>
@@ -4175,7 +4944,7 @@
         </w:tc>
         <w:tc>
           <w:tcPr>
-            <w:tcW w:w="533" w:type="pct"/>
+            <w:tcW w:w="455" w:type="pct"/>
           </w:tcPr>
           <w:p>
             <w:pPr>
@@ -4274,7 +5043,7 @@
       <w:tr>
         <w:tc>
           <w:tcPr>
-            <w:tcW w:w="532" w:type="pct"/>
+            <w:tcW w:w="454" w:type="pct"/>
           </w:tcPr>
           <w:p>
             <w:pPr>
@@ -4307,13 +5076,14 @@
         </w:tc>
         <w:tc>
           <w:tcPr>
-            <w:tcW w:w="518" w:type="pct"/>
+            <w:tcW w:w="455" w:type="pct"/>
           </w:tcPr>
           <w:p>
             <w:pPr>
               <w:pStyle w:val="EnglishHangNoCoptic"/>
             </w:pPr>
             <w:r>
+              <w:lastRenderedPageBreak/>
               <w:t>10 My father and mother abandoned me,</w:t>
             </w:r>
           </w:p>
@@ -4346,7 +5116,54 @@
         </w:tc>
         <w:tc>
           <w:tcPr>
-            <w:tcW w:w="388" w:type="pct"/>
+            <w:tcW w:w="455" w:type="pct"/>
+          </w:tcPr>
+          <w:p>
+            <w:pPr>
+              <w:spacing w:line="240" w:lineRule="auto"/>
+              <w:jc w:val="left"/>
+              <w:rPr>
+                <w:rFonts w:ascii="Times" w:eastAsia="Times New Roman" w:hAnsi="Times" w:cs="Times New Roman"/>
+                <w:color w:val="000000"/>
+                <w:sz w:val="27"/>
+                <w:szCs w:val="27"/>
+              </w:rPr>
+            </w:pPr>
+            <w:r>
+              <w:rPr>
+                <w:rFonts w:ascii="Times" w:eastAsia="Times New Roman" w:hAnsi="Times" w:cs="Times New Roman"/>
+                <w:color w:val="000000"/>
+                <w:sz w:val="27"/>
+                <w:szCs w:val="27"/>
+              </w:rPr>
+              <w:lastRenderedPageBreak/>
+              <w:t>When my father and my</w:t>
+            </w:r>
+            <w:r>
+              <w:rPr>
+                <w:rFonts w:ascii="Times" w:eastAsia="Times New Roman" w:hAnsi="Times" w:cs="Times New Roman"/>
+                <w:color w:val="000000"/>
+                <w:sz w:val="27"/>
+                <w:szCs w:val="27"/>
+              </w:rPr>
+              <w:t xml:space="preserve"> </w:t>
+            </w:r>
+            <w:bookmarkStart w:id="0" w:name="_GoBack"/>
+            <w:bookmarkEnd w:id="0"/>
+            <w:r>
+              <w:rPr>
+                <w:rFonts w:ascii="Times" w:eastAsia="Times New Roman" w:hAnsi="Times" w:cs="Times New Roman"/>
+                <w:color w:val="000000"/>
+                <w:sz w:val="27"/>
+                <w:szCs w:val="27"/>
+              </w:rPr>
+              <w:t>mother forsake me, the Lord taketh me up.</w:t>
+            </w:r>
+          </w:p>
+        </w:tc>
+        <w:tc>
+          <w:tcPr>
+            <w:tcW w:w="455" w:type="pct"/>
           </w:tcPr>
           <w:p>
             <w:pPr>
@@ -4385,39 +5202,50 @@
                 <w:sz w:val="27"/>
                 <w:szCs w:val="27"/>
               </w:rPr>
-              <w:t xml:space="preserve"> the Lord (it was) Who took me to Himself.</w:t>
-            </w:r>
-          </w:p>
-        </w:tc>
-        <w:tc>
-          <w:tcPr>
-            <w:tcW w:w="388" w:type="pct"/>
-          </w:tcPr>
-          <w:p>
-            <w:pPr>
-              <w:spacing w:line="240" w:lineRule="auto"/>
-              <w:jc w:val="left"/>
-              <w:rPr>
-                <w:rFonts w:ascii="Times" w:eastAsia="Times New Roman" w:hAnsi="Times" w:cs="Times New Roman"/>
-                <w:color w:val="000000"/>
-                <w:sz w:val="27"/>
-                <w:szCs w:val="27"/>
-              </w:rPr>
-            </w:pPr>
-            <w:r>
-              <w:rPr>
-                <w:rFonts w:ascii="Times" w:eastAsia="Times New Roman" w:hAnsi="Times" w:cs="Times New Roman"/>
-                <w:color w:val="000000"/>
-                <w:sz w:val="27"/>
-                <w:szCs w:val="27"/>
-              </w:rPr>
+              <w:t xml:space="preserve"> the Lord (it was) Who </w:t>
+            </w:r>
+            <w:r>
+              <w:rPr>
+                <w:rFonts w:ascii="Times" w:eastAsia="Times New Roman" w:hAnsi="Times" w:cs="Times New Roman"/>
+                <w:color w:val="000000"/>
+                <w:sz w:val="27"/>
+                <w:szCs w:val="27"/>
+              </w:rPr>
+              <w:lastRenderedPageBreak/>
+              <w:t>took me to Himself.</w:t>
+            </w:r>
+          </w:p>
+        </w:tc>
+        <w:tc>
+          <w:tcPr>
+            <w:tcW w:w="455" w:type="pct"/>
+          </w:tcPr>
+          <w:p>
+            <w:pPr>
+              <w:spacing w:line="240" w:lineRule="auto"/>
+              <w:jc w:val="left"/>
+              <w:rPr>
+                <w:rFonts w:ascii="Times" w:eastAsia="Times New Roman" w:hAnsi="Times" w:cs="Times New Roman"/>
+                <w:color w:val="000000"/>
+                <w:sz w:val="27"/>
+                <w:szCs w:val="27"/>
+              </w:rPr>
+            </w:pPr>
+            <w:r>
+              <w:rPr>
+                <w:rFonts w:ascii="Times" w:eastAsia="Times New Roman" w:hAnsi="Times" w:cs="Times New Roman"/>
+                <w:color w:val="000000"/>
+                <w:sz w:val="27"/>
+                <w:szCs w:val="27"/>
+              </w:rPr>
+              <w:lastRenderedPageBreak/>
               <w:t>For my father and my mother have forsaken me, but the Lord has taken me to Himself.</w:t>
             </w:r>
           </w:p>
         </w:tc>
         <w:tc>
           <w:tcPr>
-            <w:tcW w:w="529" w:type="pct"/>
+            <w:tcW w:w="454" w:type="pct"/>
           </w:tcPr>
           <w:p>
             <w:pPr>
@@ -4443,17 +5271,18 @@
         </w:tc>
         <w:tc>
           <w:tcPr>
-            <w:tcW w:w="519" w:type="pct"/>
-          </w:tcPr>
-          <w:p>
-            <w:r>
+            <w:tcW w:w="455" w:type="pct"/>
+          </w:tcPr>
+          <w:p>
+            <w:r>
+              <w:lastRenderedPageBreak/>
               <w:t>For my father and my mother have forsaken me, but the Lord hath taken me to Himself.</w:t>
             </w:r>
           </w:p>
         </w:tc>
         <w:tc>
           <w:tcPr>
-            <w:tcW w:w="525" w:type="pct"/>
+            <w:tcW w:w="455" w:type="pct"/>
           </w:tcPr>
           <w:p>
             <w:r>
@@ -4463,14 +5292,18 @@
         </w:tc>
         <w:tc>
           <w:tcPr>
-            <w:tcW w:w="534" w:type="pct"/>
+            <w:tcW w:w="455" w:type="pct"/>
           </w:tcPr>
           <w:p>
             <w:pPr>
               <w:pStyle w:val="EngIndEnd"/>
             </w:pPr>
             <w:r>
-              <w:t>because my father and my mother abandoned me,</w:t>
+              <w:t xml:space="preserve">because my father and my mother abandoned </w:t>
+            </w:r>
+            <w:r>
+              <w:lastRenderedPageBreak/>
+              <w:t>me,</w:t>
             </w:r>
           </w:p>
           <w:p>
@@ -4484,7 +5317,7 @@
         </w:tc>
         <w:tc>
           <w:tcPr>
-            <w:tcW w:w="534" w:type="pct"/>
+            <w:tcW w:w="455" w:type="pct"/>
           </w:tcPr>
           <w:p>
             <w:pPr>
@@ -4504,6 +5337,7 @@
                 <w:szCs w:val="24"/>
                 <w:shd w:val="clear" w:color="auto" w:fill="FFFFFF"/>
               </w:rPr>
+              <w:lastRenderedPageBreak/>
               <w:t>For my father and my mother have forsaken me, but the Lord has taken me to himself. </w:t>
             </w:r>
           </w:p>
@@ -4515,28 +5349,29 @@
         </w:tc>
         <w:tc>
           <w:tcPr>
-            <w:tcW w:w="533" w:type="pct"/>
-          </w:tcPr>
-          <w:p>
-            <w:pPr>
-              <w:spacing w:line="240" w:lineRule="auto"/>
-              <w:jc w:val="left"/>
-              <w:rPr>
-                <w:rFonts w:ascii="Tahoma" w:eastAsia="Times New Roman" w:hAnsi="Tahoma" w:cs="Tahoma"/>
-                <w:color w:val="2E1308"/>
-                <w:sz w:val="24"/>
-                <w:szCs w:val="24"/>
-                <w:shd w:val="clear" w:color="auto" w:fill="FFFFFF"/>
-              </w:rPr>
-            </w:pPr>
-            <w:r>
-              <w:rPr>
-                <w:rFonts w:ascii="Tahoma" w:eastAsia="Times New Roman" w:hAnsi="Tahoma" w:cs="Tahoma"/>
-                <w:color w:val="2E1308"/>
-                <w:sz w:val="24"/>
-                <w:szCs w:val="24"/>
-                <w:shd w:val="clear" w:color="auto" w:fill="FFFFFF"/>
-              </w:rPr>
+            <w:tcW w:w="455" w:type="pct"/>
+          </w:tcPr>
+          <w:p>
+            <w:pPr>
+              <w:spacing w:line="240" w:lineRule="auto"/>
+              <w:jc w:val="left"/>
+              <w:rPr>
+                <w:rFonts w:ascii="Tahoma" w:eastAsia="Times New Roman" w:hAnsi="Tahoma" w:cs="Tahoma"/>
+                <w:color w:val="2E1308"/>
+                <w:sz w:val="24"/>
+                <w:szCs w:val="24"/>
+                <w:shd w:val="clear" w:color="auto" w:fill="FFFFFF"/>
+              </w:rPr>
+            </w:pPr>
+            <w:r>
+              <w:rPr>
+                <w:rFonts w:ascii="Tahoma" w:eastAsia="Times New Roman" w:hAnsi="Tahoma" w:cs="Tahoma"/>
+                <w:color w:val="2E1308"/>
+                <w:sz w:val="24"/>
+                <w:szCs w:val="24"/>
+                <w:shd w:val="clear" w:color="auto" w:fill="FFFFFF"/>
+              </w:rPr>
+              <w:lastRenderedPageBreak/>
               <w:t>For my father and my mother forsook me,</w:t>
             </w:r>
           </w:p>
@@ -4568,7 +5403,7 @@
       <w:tr>
         <w:tc>
           <w:tcPr>
-            <w:tcW w:w="532" w:type="pct"/>
+            <w:tcW w:w="454" w:type="pct"/>
           </w:tcPr>
           <w:p>
             <w:pPr>
@@ -4610,7 +5445,7 @@
         </w:tc>
         <w:tc>
           <w:tcPr>
-            <w:tcW w:w="518" w:type="pct"/>
+            <w:tcW w:w="455" w:type="pct"/>
           </w:tcPr>
           <w:p>
             <w:pPr>
@@ -4652,27 +5487,84 @@
         </w:tc>
         <w:tc>
           <w:tcPr>
-            <w:tcW w:w="388" w:type="pct"/>
-          </w:tcPr>
-          <w:p>
-            <w:pPr>
-              <w:spacing w:line="240" w:lineRule="auto"/>
-              <w:jc w:val="left"/>
-              <w:rPr>
-                <w:rFonts w:ascii="Times" w:eastAsia="Times New Roman" w:hAnsi="Times" w:cs="Times New Roman"/>
-                <w:color w:val="000000"/>
-                <w:sz w:val="27"/>
-                <w:szCs w:val="27"/>
-              </w:rPr>
-            </w:pPr>
-            <w:r>
-              <w:rPr>
-                <w:rFonts w:ascii="Times" w:eastAsia="Times New Roman" w:hAnsi="Times" w:cs="Times New Roman"/>
-                <w:color w:val="000000"/>
-                <w:sz w:val="27"/>
-                <w:szCs w:val="27"/>
-              </w:rPr>
-              <w:lastRenderedPageBreak/>
+            <w:tcW w:w="455" w:type="pct"/>
+          </w:tcPr>
+          <w:p>
+            <w:pPr>
+              <w:spacing w:line="240" w:lineRule="auto"/>
+              <w:jc w:val="left"/>
+              <w:rPr>
+                <w:rFonts w:ascii="Times" w:eastAsia="Times New Roman" w:hAnsi="Times" w:cs="Times New Roman"/>
+                <w:color w:val="000000"/>
+                <w:sz w:val="27"/>
+                <w:szCs w:val="27"/>
+              </w:rPr>
+            </w:pPr>
+            <w:r>
+              <w:rPr>
+                <w:rFonts w:ascii="Times" w:eastAsia="Times New Roman" w:hAnsi="Times" w:cs="Times New Roman"/>
+                <w:color w:val="000000"/>
+                <w:sz w:val="27"/>
+                <w:szCs w:val="27"/>
+              </w:rPr>
+              <w:t>Teach me thy way, O Lord, and lead me in the right way,</w:t>
+            </w:r>
+          </w:p>
+          <w:p>
+            <w:pPr>
+              <w:spacing w:line="240" w:lineRule="auto"/>
+              <w:jc w:val="left"/>
+              <w:rPr>
+                <w:rFonts w:ascii="Times" w:eastAsia="Times New Roman" w:hAnsi="Times" w:cs="Times New Roman"/>
+                <w:color w:val="000000"/>
+                <w:sz w:val="27"/>
+                <w:szCs w:val="27"/>
+              </w:rPr>
+            </w:pPr>
+            <w:proofErr w:type="gramStart"/>
+            <w:r>
+              <w:rPr>
+                <w:rFonts w:ascii="Times" w:eastAsia="Times New Roman" w:hAnsi="Times" w:cs="Times New Roman"/>
+                <w:color w:val="000000"/>
+                <w:sz w:val="27"/>
+                <w:szCs w:val="27"/>
+              </w:rPr>
+              <w:t>because</w:t>
+            </w:r>
+            <w:proofErr w:type="gramEnd"/>
+            <w:r>
+              <w:rPr>
+                <w:rFonts w:ascii="Times" w:eastAsia="Times New Roman" w:hAnsi="Times" w:cs="Times New Roman"/>
+                <w:color w:val="000000"/>
+                <w:sz w:val="27"/>
+                <w:szCs w:val="27"/>
+              </w:rPr>
+              <w:t xml:space="preserve"> of mine enemies.</w:t>
+            </w:r>
+          </w:p>
+        </w:tc>
+        <w:tc>
+          <w:tcPr>
+            <w:tcW w:w="455" w:type="pct"/>
+          </w:tcPr>
+          <w:p>
+            <w:pPr>
+              <w:spacing w:line="240" w:lineRule="auto"/>
+              <w:jc w:val="left"/>
+              <w:rPr>
+                <w:rFonts w:ascii="Times" w:eastAsia="Times New Roman" w:hAnsi="Times" w:cs="Times New Roman"/>
+                <w:color w:val="000000"/>
+                <w:sz w:val="27"/>
+                <w:szCs w:val="27"/>
+              </w:rPr>
+            </w:pPr>
+            <w:r>
+              <w:rPr>
+                <w:rFonts w:ascii="Times" w:eastAsia="Times New Roman" w:hAnsi="Times" w:cs="Times New Roman"/>
+                <w:color w:val="000000"/>
+                <w:sz w:val="27"/>
+                <w:szCs w:val="27"/>
+              </w:rPr>
               <w:t xml:space="preserve">Teach (the) </w:t>
             </w:r>
             <w:r>
@@ -4732,43 +5624,32 @@
                 <w:sz w:val="27"/>
                 <w:szCs w:val="27"/>
               </w:rPr>
-              <w:t xml:space="preserve"> of mine </w:t>
-            </w:r>
-            <w:r>
-              <w:rPr>
-                <w:rFonts w:ascii="Times" w:eastAsia="Times New Roman" w:hAnsi="Times" w:cs="Times New Roman"/>
-                <w:color w:val="000000"/>
-                <w:sz w:val="27"/>
-                <w:szCs w:val="27"/>
-              </w:rPr>
-              <w:lastRenderedPageBreak/>
-              <w:t>enemies.</w:t>
-            </w:r>
-          </w:p>
-        </w:tc>
-        <w:tc>
-          <w:tcPr>
-            <w:tcW w:w="388" w:type="pct"/>
-          </w:tcPr>
-          <w:p>
-            <w:pPr>
-              <w:spacing w:line="240" w:lineRule="auto"/>
-              <w:jc w:val="left"/>
-              <w:rPr>
-                <w:rFonts w:ascii="Times" w:eastAsia="Times New Roman" w:hAnsi="Times" w:cs="Times New Roman"/>
-                <w:color w:val="000000"/>
-                <w:sz w:val="27"/>
-                <w:szCs w:val="27"/>
-              </w:rPr>
-            </w:pPr>
-            <w:r>
-              <w:rPr>
-                <w:rFonts w:ascii="Times" w:eastAsia="Times New Roman" w:hAnsi="Times" w:cs="Times New Roman"/>
-                <w:color w:val="000000"/>
-                <w:sz w:val="27"/>
-                <w:szCs w:val="27"/>
-              </w:rPr>
-              <w:lastRenderedPageBreak/>
+              <w:t xml:space="preserve"> of mine enemies.</w:t>
+            </w:r>
+          </w:p>
+        </w:tc>
+        <w:tc>
+          <w:tcPr>
+            <w:tcW w:w="455" w:type="pct"/>
+          </w:tcPr>
+          <w:p>
+            <w:pPr>
+              <w:spacing w:line="240" w:lineRule="auto"/>
+              <w:jc w:val="left"/>
+              <w:rPr>
+                <w:rFonts w:ascii="Times" w:eastAsia="Times New Roman" w:hAnsi="Times" w:cs="Times New Roman"/>
+                <w:color w:val="000000"/>
+                <w:sz w:val="27"/>
+                <w:szCs w:val="27"/>
+              </w:rPr>
+            </w:pPr>
+            <w:r>
+              <w:rPr>
+                <w:rFonts w:ascii="Times" w:eastAsia="Times New Roman" w:hAnsi="Times" w:cs="Times New Roman"/>
+                <w:color w:val="000000"/>
+                <w:sz w:val="27"/>
+                <w:szCs w:val="27"/>
+              </w:rPr>
               <w:t xml:space="preserve">Teach the Law to me, Lord, in Your way, and guide me in the </w:t>
             </w:r>
             <w:proofErr w:type="spellStart"/>
@@ -4795,7 +5676,7 @@
         </w:tc>
         <w:tc>
           <w:tcPr>
-            <w:tcW w:w="529" w:type="pct"/>
+            <w:tcW w:w="454" w:type="pct"/>
           </w:tcPr>
           <w:p>
             <w:pPr>
@@ -4821,7 +5702,7 @@
         </w:tc>
         <w:tc>
           <w:tcPr>
-            <w:tcW w:w="519" w:type="pct"/>
+            <w:tcW w:w="455" w:type="pct"/>
           </w:tcPr>
           <w:p>
             <w:r>
@@ -4831,7 +5712,7 @@
         </w:tc>
         <w:tc>
           <w:tcPr>
-            <w:tcW w:w="525" w:type="pct"/>
+            <w:tcW w:w="455" w:type="pct"/>
           </w:tcPr>
           <w:p>
             <w:r>
@@ -4841,7 +5722,7 @@
         </w:tc>
         <w:tc>
           <w:tcPr>
-            <w:tcW w:w="534" w:type="pct"/>
+            <w:tcW w:w="455" w:type="pct"/>
           </w:tcPr>
           <w:p>
             <w:pPr>
@@ -4856,17 +5737,13 @@
               <w:pStyle w:val="EngIndEnd"/>
             </w:pPr>
             <w:r>
-              <w:t xml:space="preserve">and guide me on a straight path for the sake of my </w:t>
-            </w:r>
-            <w:r>
-              <w:lastRenderedPageBreak/>
-              <w:t>enemies.</w:t>
-            </w:r>
-          </w:p>
-        </w:tc>
-        <w:tc>
-          <w:tcPr>
-            <w:tcW w:w="534" w:type="pct"/>
+              <w:t>and guide me on a straight path for the sake of my enemies.</w:t>
+            </w:r>
+          </w:p>
+        </w:tc>
+        <w:tc>
+          <w:tcPr>
+            <w:tcW w:w="455" w:type="pct"/>
           </w:tcPr>
           <w:p>
             <w:pPr>
@@ -4886,7 +5763,6 @@
                 <w:szCs w:val="24"/>
                 <w:shd w:val="clear" w:color="auto" w:fill="FFFFFF"/>
               </w:rPr>
-              <w:lastRenderedPageBreak/>
               <w:t>Teach me, O Lord, in thy way, and guide me in a right path, because of mine enemies.</w:t>
             </w:r>
           </w:p>
@@ -4902,36 +5778,34 @@
               </w:tabs>
             </w:pPr>
             <w:r>
-              <w:lastRenderedPageBreak/>
               <w:tab/>
             </w:r>
           </w:p>
         </w:tc>
         <w:tc>
           <w:tcPr>
-            <w:tcW w:w="533" w:type="pct"/>
-          </w:tcPr>
-          <w:p>
-            <w:pPr>
-              <w:spacing w:line="240" w:lineRule="auto"/>
-              <w:jc w:val="left"/>
-              <w:rPr>
-                <w:rFonts w:ascii="Tahoma" w:eastAsia="Times New Roman" w:hAnsi="Tahoma" w:cs="Tahoma"/>
-                <w:color w:val="2E1308"/>
-                <w:sz w:val="24"/>
-                <w:szCs w:val="24"/>
-                <w:shd w:val="clear" w:color="auto" w:fill="FFFFFF"/>
-              </w:rPr>
-            </w:pPr>
-            <w:r>
-              <w:rPr>
-                <w:rFonts w:ascii="Tahoma" w:eastAsia="Times New Roman" w:hAnsi="Tahoma" w:cs="Tahoma"/>
-                <w:color w:val="2E1308"/>
-                <w:sz w:val="24"/>
-                <w:szCs w:val="24"/>
-                <w:shd w:val="clear" w:color="auto" w:fill="FFFFFF"/>
-              </w:rPr>
-              <w:lastRenderedPageBreak/>
+            <w:tcW w:w="455" w:type="pct"/>
+          </w:tcPr>
+          <w:p>
+            <w:pPr>
+              <w:spacing w:line="240" w:lineRule="auto"/>
+              <w:jc w:val="left"/>
+              <w:rPr>
+                <w:rFonts w:ascii="Tahoma" w:eastAsia="Times New Roman" w:hAnsi="Tahoma" w:cs="Tahoma"/>
+                <w:color w:val="2E1308"/>
+                <w:sz w:val="24"/>
+                <w:szCs w:val="24"/>
+                <w:shd w:val="clear" w:color="auto" w:fill="FFFFFF"/>
+              </w:rPr>
+            </w:pPr>
+            <w:r>
+              <w:rPr>
+                <w:rFonts w:ascii="Tahoma" w:eastAsia="Times New Roman" w:hAnsi="Tahoma" w:cs="Tahoma"/>
+                <w:color w:val="2E1308"/>
+                <w:sz w:val="24"/>
+                <w:szCs w:val="24"/>
+                <w:shd w:val="clear" w:color="auto" w:fill="FFFFFF"/>
+              </w:rPr>
               <w:t>Instruct me, O Lord, in the way of Your law;</w:t>
             </w:r>
           </w:p>
@@ -4963,7 +5837,7 @@
       <w:tr>
         <w:tc>
           <w:tcPr>
-            <w:tcW w:w="532" w:type="pct"/>
+            <w:tcW w:w="454" w:type="pct"/>
           </w:tcPr>
           <w:p>
             <w:pPr>
@@ -4999,7 +5873,7 @@
         </w:tc>
         <w:tc>
           <w:tcPr>
-            <w:tcW w:w="518" w:type="pct"/>
+            <w:tcW w:w="455" w:type="pct"/>
           </w:tcPr>
           <w:p>
             <w:pPr>
@@ -5053,7 +5927,86 @@
         </w:tc>
         <w:tc>
           <w:tcPr>
-            <w:tcW w:w="388" w:type="pct"/>
+            <w:tcW w:w="455" w:type="pct"/>
+          </w:tcPr>
+          <w:p>
+            <w:pPr>
+              <w:spacing w:line="240" w:lineRule="auto"/>
+              <w:jc w:val="left"/>
+              <w:rPr>
+                <w:rFonts w:ascii="Times" w:eastAsia="Times New Roman" w:hAnsi="Times" w:cs="Times New Roman"/>
+                <w:color w:val="000000"/>
+                <w:sz w:val="27"/>
+                <w:szCs w:val="27"/>
+              </w:rPr>
+            </w:pPr>
+            <w:r>
+              <w:rPr>
+                <w:rFonts w:ascii="Times" w:eastAsia="Times New Roman" w:hAnsi="Times" w:cs="Times New Roman"/>
+                <w:color w:val="000000"/>
+                <w:sz w:val="27"/>
+                <w:szCs w:val="27"/>
+              </w:rPr>
+              <w:t>Deliver me not over into the will of</w:t>
+            </w:r>
+          </w:p>
+          <w:p>
+            <w:pPr>
+              <w:spacing w:line="240" w:lineRule="auto"/>
+              <w:jc w:val="left"/>
+              <w:rPr>
+                <w:rFonts w:ascii="Times" w:eastAsia="Times New Roman" w:hAnsi="Times" w:cs="Times New Roman"/>
+                <w:color w:val="000000"/>
+                <w:sz w:val="27"/>
+                <w:szCs w:val="27"/>
+              </w:rPr>
+            </w:pPr>
+            <w:r>
+              <w:rPr>
+                <w:rFonts w:ascii="Times" w:eastAsia="Times New Roman" w:hAnsi="Times" w:cs="Times New Roman"/>
+                <w:color w:val="000000"/>
+                <w:sz w:val="27"/>
+                <w:szCs w:val="27"/>
+              </w:rPr>
+              <w:t>mine adversaries; for there are false witnesses risen up</w:t>
+            </w:r>
+          </w:p>
+          <w:p>
+            <w:pPr>
+              <w:spacing w:line="240" w:lineRule="auto"/>
+              <w:jc w:val="left"/>
+              <w:rPr>
+                <w:rFonts w:ascii="Times" w:eastAsia="Times New Roman" w:hAnsi="Times" w:cs="Times New Roman"/>
+                <w:color w:val="000000"/>
+                <w:sz w:val="27"/>
+                <w:szCs w:val="27"/>
+              </w:rPr>
+            </w:pPr>
+            <w:proofErr w:type="gramStart"/>
+            <w:r>
+              <w:rPr>
+                <w:rFonts w:ascii="Times" w:eastAsia="Times New Roman" w:hAnsi="Times" w:cs="Times New Roman"/>
+                <w:color w:val="000000"/>
+                <w:sz w:val="27"/>
+                <w:szCs w:val="27"/>
+              </w:rPr>
+              <w:t>against</w:t>
+            </w:r>
+            <w:proofErr w:type="gramEnd"/>
+            <w:r>
+              <w:rPr>
+                <w:rFonts w:ascii="Times" w:eastAsia="Times New Roman" w:hAnsi="Times" w:cs="Times New Roman"/>
+                <w:color w:val="000000"/>
+                <w:sz w:val="27"/>
+                <w:szCs w:val="27"/>
+              </w:rPr>
+              <w:t xml:space="preserve"> me, and such as speak wrong.</w:t>
+            </w:r>
+          </w:p>
+        </w:tc>
+        <w:tc>
+          <w:tcPr>
+            <w:tcW w:w="455" w:type="pct"/>
           </w:tcPr>
           <w:p>
             <w:pPr>
@@ -5098,7 +6051,7 @@
         </w:tc>
         <w:tc>
           <w:tcPr>
-            <w:tcW w:w="388" w:type="pct"/>
+            <w:tcW w:w="455" w:type="pct"/>
           </w:tcPr>
           <w:p>
             <w:pPr>
@@ -5124,7 +6077,7 @@
         </w:tc>
         <w:tc>
           <w:tcPr>
-            <w:tcW w:w="529" w:type="pct"/>
+            <w:tcW w:w="454" w:type="pct"/>
           </w:tcPr>
           <w:p>
             <w:pPr>
@@ -5150,7 +6103,7 @@
         </w:tc>
         <w:tc>
           <w:tcPr>
-            <w:tcW w:w="519" w:type="pct"/>
+            <w:tcW w:w="455" w:type="pct"/>
           </w:tcPr>
           <w:p>
             <w:r>
@@ -5160,7 +6113,7 @@
         </w:tc>
         <w:tc>
           <w:tcPr>
-            <w:tcW w:w="525" w:type="pct"/>
+            <w:tcW w:w="455" w:type="pct"/>
           </w:tcPr>
           <w:p>
             <w:r>
@@ -5170,7 +6123,7 @@
         </w:tc>
         <w:tc>
           <w:tcPr>
-            <w:tcW w:w="534" w:type="pct"/>
+            <w:tcW w:w="455" w:type="pct"/>
           </w:tcPr>
           <w:p>
             <w:pPr>
@@ -5199,7 +6152,7 @@
         </w:tc>
         <w:tc>
           <w:tcPr>
-            <w:tcW w:w="534" w:type="pct"/>
+            <w:tcW w:w="455" w:type="pct"/>
           </w:tcPr>
           <w:p>
             <w:pPr>
@@ -5230,7 +6183,7 @@
         </w:tc>
         <w:tc>
           <w:tcPr>
-            <w:tcW w:w="533" w:type="pct"/>
+            <w:tcW w:w="455" w:type="pct"/>
           </w:tcPr>
           <w:p>
             <w:pPr>
@@ -5306,7 +6259,7 @@
       <w:tr>
         <w:tc>
           <w:tcPr>
-            <w:tcW w:w="532" w:type="pct"/>
+            <w:tcW w:w="454" w:type="pct"/>
           </w:tcPr>
           <w:p>
             <w:pPr>
@@ -5333,7 +6286,7 @@
         </w:tc>
         <w:tc>
           <w:tcPr>
-            <w:tcW w:w="518" w:type="pct"/>
+            <w:tcW w:w="455" w:type="pct"/>
           </w:tcPr>
           <w:p>
             <w:pPr>
@@ -5360,7 +6313,75 @@
         </w:tc>
         <w:tc>
           <w:tcPr>
-            <w:tcW w:w="388" w:type="pct"/>
+            <w:tcW w:w="455" w:type="pct"/>
+          </w:tcPr>
+          <w:p>
+            <w:pPr>
+              <w:spacing w:line="240" w:lineRule="auto"/>
+              <w:jc w:val="left"/>
+              <w:rPr>
+                <w:rFonts w:ascii="Times" w:eastAsia="Times New Roman" w:hAnsi="Times" w:cs="Times New Roman"/>
+                <w:color w:val="000000"/>
+                <w:sz w:val="27"/>
+                <w:szCs w:val="27"/>
+              </w:rPr>
+            </w:pPr>
+            <w:r>
+              <w:rPr>
+                <w:rFonts w:ascii="Times" w:eastAsia="Times New Roman" w:hAnsi="Times" w:cs="Times New Roman"/>
+                <w:color w:val="000000"/>
+                <w:sz w:val="27"/>
+                <w:szCs w:val="27"/>
+              </w:rPr>
+              <w:t>I should utterly have</w:t>
+            </w:r>
+          </w:p>
+          <w:p>
+            <w:pPr>
+              <w:spacing w:line="240" w:lineRule="auto"/>
+              <w:jc w:val="left"/>
+              <w:rPr>
+                <w:rFonts w:ascii="Times" w:eastAsia="Times New Roman" w:hAnsi="Times" w:cs="Times New Roman"/>
+                <w:color w:val="000000"/>
+                <w:sz w:val="27"/>
+                <w:szCs w:val="27"/>
+              </w:rPr>
+            </w:pPr>
+            <w:r>
+              <w:rPr>
+                <w:rFonts w:ascii="Times" w:eastAsia="Times New Roman" w:hAnsi="Times" w:cs="Times New Roman"/>
+                <w:color w:val="000000"/>
+                <w:sz w:val="27"/>
+                <w:szCs w:val="27"/>
+              </w:rPr>
+              <w:t>fainted, but that I believe verily to see the goodness of the</w:t>
+            </w:r>
+          </w:p>
+          <w:p>
+            <w:pPr>
+              <w:spacing w:line="240" w:lineRule="auto"/>
+              <w:jc w:val="left"/>
+              <w:rPr>
+                <w:rFonts w:ascii="Times" w:eastAsia="Times New Roman" w:hAnsi="Times" w:cs="Times New Roman"/>
+                <w:color w:val="000000"/>
+                <w:sz w:val="27"/>
+                <w:szCs w:val="27"/>
+              </w:rPr>
+            </w:pPr>
+            <w:r>
+              <w:rPr>
+                <w:rFonts w:ascii="Times" w:eastAsia="Times New Roman" w:hAnsi="Times" w:cs="Times New Roman"/>
+                <w:color w:val="000000"/>
+                <w:sz w:val="27"/>
+                <w:szCs w:val="27"/>
+              </w:rPr>
+              <w:t>Lord in the land of the living.</w:t>
+            </w:r>
+          </w:p>
+        </w:tc>
+        <w:tc>
+          <w:tcPr>
+            <w:tcW w:w="455" w:type="pct"/>
           </w:tcPr>
           <w:p>
             <w:pPr>
@@ -5398,7 +6419,7 @@
         </w:tc>
         <w:tc>
           <w:tcPr>
-            <w:tcW w:w="388" w:type="pct"/>
+            <w:tcW w:w="455" w:type="pct"/>
           </w:tcPr>
           <w:p>
             <w:pPr>
@@ -5424,7 +6445,7 @@
         </w:tc>
         <w:tc>
           <w:tcPr>
-            <w:tcW w:w="529" w:type="pct"/>
+            <w:tcW w:w="454" w:type="pct"/>
           </w:tcPr>
           <w:p>
             <w:pPr>
@@ -5450,7 +6471,7 @@
         </w:tc>
         <w:tc>
           <w:tcPr>
-            <w:tcW w:w="519" w:type="pct"/>
+            <w:tcW w:w="455" w:type="pct"/>
           </w:tcPr>
           <w:p>
             <w:r>
@@ -5460,7 +6481,7 @@
         </w:tc>
         <w:tc>
           <w:tcPr>
-            <w:tcW w:w="525" w:type="pct"/>
+            <w:tcW w:w="455" w:type="pct"/>
           </w:tcPr>
           <w:p>
             <w:r>
@@ -5470,7 +6491,7 @@
         </w:tc>
         <w:tc>
           <w:tcPr>
-            <w:tcW w:w="534" w:type="pct"/>
+            <w:tcW w:w="455" w:type="pct"/>
           </w:tcPr>
           <w:p>
             <w:pPr>
@@ -5488,7 +6509,7 @@
         </w:tc>
         <w:tc>
           <w:tcPr>
-            <w:tcW w:w="534" w:type="pct"/>
+            <w:tcW w:w="455" w:type="pct"/>
           </w:tcPr>
           <w:p>
             <w:pPr>
@@ -5508,6 +6529,7 @@
                 <w:szCs w:val="24"/>
                 <w:shd w:val="clear" w:color="auto" w:fill="FFFFFF"/>
               </w:rPr>
+              <w:lastRenderedPageBreak/>
               <w:t>I believe that I shall see the goodness of the Lord in the land of the living.</w:t>
             </w:r>
           </w:p>
@@ -5519,7 +6541,7 @@
         </w:tc>
         <w:tc>
           <w:tcPr>
-            <w:tcW w:w="533" w:type="pct"/>
+            <w:tcW w:w="455" w:type="pct"/>
           </w:tcPr>
           <w:p>
             <w:pPr>
@@ -5549,7 +6571,7 @@
       <w:tr>
         <w:tc>
           <w:tcPr>
-            <w:tcW w:w="532" w:type="pct"/>
+            <w:tcW w:w="454" w:type="pct"/>
           </w:tcPr>
           <w:p>
             <w:pPr>
@@ -5585,7 +6607,7 @@
         </w:tc>
         <w:tc>
           <w:tcPr>
-            <w:tcW w:w="518" w:type="pct"/>
+            <w:tcW w:w="455" w:type="pct"/>
           </w:tcPr>
           <w:p>
             <w:pPr>
@@ -5621,7 +6643,65 @@
         </w:tc>
         <w:tc>
           <w:tcPr>
-            <w:tcW w:w="388" w:type="pct"/>
+            <w:tcW w:w="455" w:type="pct"/>
+          </w:tcPr>
+          <w:p>
+            <w:pPr>
+              <w:spacing w:line="240" w:lineRule="auto"/>
+              <w:jc w:val="left"/>
+              <w:rPr>
+                <w:rFonts w:ascii="Times" w:eastAsia="Times New Roman" w:hAnsi="Times" w:cs="Times New Roman"/>
+                <w:color w:val="000000"/>
+                <w:sz w:val="27"/>
+                <w:szCs w:val="27"/>
+              </w:rPr>
+            </w:pPr>
+            <w:r>
+              <w:rPr>
+                <w:rFonts w:ascii="Times" w:eastAsia="Times New Roman" w:hAnsi="Times" w:cs="Times New Roman"/>
+                <w:color w:val="000000"/>
+                <w:sz w:val="27"/>
+                <w:szCs w:val="27"/>
+              </w:rPr>
+              <w:t>O tarry thou the Lord’s leisure. Be strong, and he shall</w:t>
+            </w:r>
+          </w:p>
+          <w:p>
+            <w:pPr>
+              <w:spacing w:line="240" w:lineRule="auto"/>
+              <w:jc w:val="left"/>
+              <w:rPr>
+                <w:rFonts w:ascii="Times" w:eastAsia="Times New Roman" w:hAnsi="Times" w:cs="Times New Roman"/>
+                <w:color w:val="000000"/>
+                <w:sz w:val="27"/>
+                <w:szCs w:val="27"/>
+              </w:rPr>
+            </w:pPr>
+            <w:proofErr w:type="gramStart"/>
+            <w:r>
+              <w:rPr>
+                <w:rFonts w:ascii="Times" w:eastAsia="Times New Roman" w:hAnsi="Times" w:cs="Times New Roman"/>
+                <w:color w:val="000000"/>
+                <w:sz w:val="27"/>
+                <w:szCs w:val="27"/>
+              </w:rPr>
+              <w:t>comfort</w:t>
+            </w:r>
+            <w:proofErr w:type="gramEnd"/>
+            <w:r>
+              <w:rPr>
+                <w:rFonts w:ascii="Times" w:eastAsia="Times New Roman" w:hAnsi="Times" w:cs="Times New Roman"/>
+                <w:color w:val="000000"/>
+                <w:sz w:val="27"/>
+                <w:szCs w:val="27"/>
+              </w:rPr>
+              <w:t xml:space="preserve"> thine heart; and put thou thy trust in the Lord.</w:t>
+            </w:r>
+          </w:p>
+        </w:tc>
+        <w:tc>
+          <w:tcPr>
+            <w:tcW w:w="455" w:type="pct"/>
           </w:tcPr>
           <w:p>
             <w:pPr>
@@ -5667,7 +6747,7 @@
         </w:tc>
         <w:tc>
           <w:tcPr>
-            <w:tcW w:w="388" w:type="pct"/>
+            <w:tcW w:w="455" w:type="pct"/>
           </w:tcPr>
           <w:p>
             <w:pPr>
@@ -5719,13 +6799,11 @@
               </w:rPr>
               <w:t>Alleluia.</w:t>
             </w:r>
-            <w:bookmarkStart w:id="0" w:name="_GoBack"/>
-            <w:bookmarkEnd w:id="0"/>
-          </w:p>
-        </w:tc>
-        <w:tc>
-          <w:tcPr>
-            <w:tcW w:w="529" w:type="pct"/>
+          </w:p>
+        </w:tc>
+        <w:tc>
+          <w:tcPr>
+            <w:tcW w:w="454" w:type="pct"/>
           </w:tcPr>
           <w:p>
             <w:pPr>
@@ -5782,7 +6860,7 @@
         </w:tc>
         <w:tc>
           <w:tcPr>
-            <w:tcW w:w="519" w:type="pct"/>
+            <w:tcW w:w="455" w:type="pct"/>
           </w:tcPr>
           <w:p>
             <w:r>
@@ -5792,7 +6870,7 @@
         </w:tc>
         <w:tc>
           <w:tcPr>
-            <w:tcW w:w="525" w:type="pct"/>
+            <w:tcW w:w="455" w:type="pct"/>
           </w:tcPr>
           <w:p>
             <w:r>
@@ -5802,7 +6880,7 @@
         </w:tc>
         <w:tc>
           <w:tcPr>
-            <w:tcW w:w="534" w:type="pct"/>
+            <w:tcW w:w="455" w:type="pct"/>
           </w:tcPr>
           <w:p>
             <w:pPr>
@@ -5831,7 +6909,7 @@
         </w:tc>
         <w:tc>
           <w:tcPr>
-            <w:tcW w:w="534" w:type="pct"/>
+            <w:tcW w:w="455" w:type="pct"/>
           </w:tcPr>
           <w:p>
             <w:pPr>
@@ -5862,7 +6940,7 @@
         </w:tc>
         <w:tc>
           <w:tcPr>
-            <w:tcW w:w="533" w:type="pct"/>
+            <w:tcW w:w="455" w:type="pct"/>
           </w:tcPr>
           <w:p>
             <w:pPr>
@@ -6165,7 +7243,14 @@
       </w:pPr>
       <w:r>
         <w:tab/>
-        <w:t>and offers golden deeds in sacrifice’ (St. Prosper).</w:t>
+      </w:r>
+      <w:proofErr w:type="gramStart"/>
+      <w:r>
+        <w:t>and</w:t>
+      </w:r>
+      <w:proofErr w:type="gramEnd"/>
+      <w:r>
+        <w:t xml:space="preserve"> offers golden deeds in sacrifice’ (St. Prosper).</w:t>
       </w:r>
     </w:p>
   </w:footnote>
@@ -6181,7 +7266,15 @@
         <w:footnoteRef/>
       </w:r>
       <w:r>
-        <w:t xml:space="preserve"> cp. Psalm 21:11.</w:t>
+        <w:t xml:space="preserve"> </w:t>
+      </w:r>
+      <w:proofErr w:type="gramStart"/>
+      <w:r>
+        <w:t>cp</w:t>
+      </w:r>
+      <w:proofErr w:type="gramEnd"/>
+      <w:r>
+        <w:t>. Psalm 21:11.</w:t>
       </w:r>
     </w:p>
   </w:footnote>
@@ -6682,6 +7775,7 @@
   <w:style w:type="character" w:default="1" w:styleId="DefaultParagraphFont">
     <w:name w:val="Default Paragraph Font"/>
     <w:uiPriority w:val="1"/>
+    <w:semiHidden/>
     <w:unhideWhenUsed/>
   </w:style>
   <w:style w:type="table" w:default="1" w:styleId="TableNormal">
@@ -7566,7 +8660,7 @@
 </file>
 
 <file path=customXml/itemProps1.xml><?xml version="1.0" encoding="utf-8"?>
-<ds:datastoreItem xmlns:ds="http://schemas.openxmlformats.org/officeDocument/2006/customXml" ds:itemID="{080790C6-1475-4487-9E81-FB060961CD89}">
+<ds:datastoreItem xmlns:ds="http://schemas.openxmlformats.org/officeDocument/2006/customXml" ds:itemID="{BCEFA163-83AC-48ED-8251-65AAD4797926}">
   <ds:schemaRefs>
     <ds:schemaRef ds:uri="http://schemas.openxmlformats.org/officeDocument/2006/bibliography"/>
   </ds:schemaRefs>

</xml_diff>